<commit_message>
Ver 2.9  On branch CleanWebsite  Changes to be committed: 	modified:   Documentation/Documentation.docx 	new file:   readme.md
</commit_message>
<xml_diff>
--- a/Documentation/Documentation.docx
+++ b/Documentation/Documentation.docx
@@ -246,7 +246,7 @@
         <w:rPr>
           <w:noProof/>
         </w:rPr>
-        <w:t>Saturday, 28 December 2013</w:t>
+        <w:t>Wednesday, 01 January 2014</w:t>
       </w:r>
       <w:r>
         <w:fldChar w:fldCharType="end"/>
@@ -1742,16 +1742,40 @@
         <w:spacing w:line="276" w:lineRule="auto"/>
       </w:pPr>
       <w:r>
-        <w:t>Following section outlines</w:t>
-      </w:r>
-      <w:r>
-        <w:t xml:space="preserve"> user interface</w:t>
+        <w:t>This</w:t>
+      </w:r>
+      <w:r>
+        <w:t xml:space="preserve"> section </w:t>
+      </w:r>
+      <w:r>
+        <w:t>describes the Graphic User Interface and its functionalities of developed web application</w:t>
       </w:r>
       <w:r>
         <w:t>.</w:t>
       </w:r>
       <w:r>
-        <w:t xml:space="preserve"> User interface is devided into two dialog windows. Following chapters describes operations of controls for each window.</w:t>
+        <w:t xml:space="preserve"> The web application presents itself by drawing a grid with dimensions matching the browser window size. </w:t>
+      </w:r>
+      <w:r>
+        <w:t xml:space="preserve">The </w:t>
+      </w:r>
+      <w:r>
+        <w:t>u</w:t>
+      </w:r>
+      <w:r>
+        <w:t xml:space="preserve">ser </w:t>
+      </w:r>
+      <w:r>
+        <w:t>i</w:t>
+      </w:r>
+      <w:r>
+        <w:t xml:space="preserve">nterface is </w:t>
+      </w:r>
+      <w:r>
+        <w:t>divided</w:t>
+      </w:r>
+      <w:r>
+        <w:t xml:space="preserve"> into two dialog windows. Following chapters describes operations of controls for each window.</w:t>
       </w:r>
     </w:p>
     <w:p>
@@ -1769,130 +1793,286 @@
         <w:spacing w:line="276" w:lineRule="auto"/>
       </w:pPr>
       <w:r>
-        <w:t xml:space="preserve">The philosophy of </w:t>
+        <w:t>Both dialog windows use Tabbed Document I</w:t>
+      </w:r>
+      <w:r>
+        <w:t>nterface</w:t>
+      </w:r>
+      <w:r>
+        <w:t>, called “</w:t>
+      </w:r>
+      <w:r>
+        <w:t>Tabs</w:t>
+      </w:r>
+      <w:r>
+        <w:t>”,</w:t>
+      </w:r>
+      <w:r>
+        <w:t xml:space="preserve"> which allows multiple documents to be contained in a single window. Conway’s Game of Life window contains Home, Patterns, Graphics and Task tabs</w:t>
+      </w:r>
+      <w:r>
+        <w:t>.</w:t>
+      </w:r>
+      <w:r>
+        <w:t xml:space="preserve"> </w:t>
+      </w:r>
+      <w:r>
+        <w:t>Each tab is composed of group of menu buttons. Following sections in chapter 1.1 describe</w:t>
+      </w:r>
+      <w:r>
+        <w:t>s</w:t>
+      </w:r>
+      <w:r>
+        <w:t xml:space="preserve"> the main modes of the web application. Application controls are </w:t>
+      </w:r>
+      <w:r>
+        <w:t>explained</w:t>
+      </w:r>
+      <w:r>
+        <w:t xml:space="preserve"> through </w:t>
+      </w:r>
+      <w:r>
+        <w:t xml:space="preserve">the </w:t>
+      </w:r>
+      <w:r>
+        <w:t>description</w:t>
+      </w:r>
+      <w:r>
+        <w:t xml:space="preserve"> of modes.</w:t>
       </w:r>
     </w:p>
     <w:p>
       <w:pPr>
         <w:pStyle w:val="Heading3"/>
       </w:pPr>
-      <w:bookmarkStart w:id="21" w:name="_Toc376003346"/>
-      <w:r>
-        <w:t>Tab: Home</w:t>
+      <w:r>
+        <w:t>Plain Mode</w:t>
+      </w:r>
+    </w:p>
+    <w:p>
+      <w:pPr>
+        <w:spacing w:line="276" w:lineRule="auto"/>
+      </w:pPr>
+      <w:r>
+        <w:t xml:space="preserve">Tab Home has four groups of controls: Selection Mode, Navigation Controls, Speed and Stats. </w:t>
+      </w:r>
+    </w:p>
+    <w:p>
+      <w:pPr>
+        <w:spacing w:line="276" w:lineRule="auto"/>
+      </w:pPr>
+      <w:r>
+        <w:t xml:space="preserve">In this mode user can use </w:t>
+      </w:r>
+      <w:r>
+        <w:t>“Navigation C</w:t>
+      </w:r>
+      <w:r>
+        <w:t>ontrols</w:t>
+      </w:r>
+      <w:r>
+        <w:t>”</w:t>
+      </w:r>
+      <w:r>
+        <w:t xml:space="preserve"> to start and stop the game</w:t>
+      </w:r>
+      <w:r>
+        <w:t xml:space="preserve">, or </w:t>
+      </w:r>
+      <w:r>
+        <w:t>step</w:t>
+      </w:r>
+      <w:r>
+        <w:t xml:space="preserve"> forward</w:t>
+      </w:r>
+      <w:r>
+        <w:t xml:space="preserve"> through the game</w:t>
+      </w:r>
+      <w:r>
+        <w:t xml:space="preserve"> by pressing button “Next Generation”.</w:t>
+      </w:r>
+      <w:r>
+        <w:t xml:space="preserve"> </w:t>
+      </w:r>
+      <w:r>
+        <w:t>Grid</w:t>
+      </w:r>
+      <w:r>
+        <w:t xml:space="preserve"> can be cleared </w:t>
+      </w:r>
+      <w:r>
+        <w:t>using button “Clear”.</w:t>
+      </w:r>
+      <w:r>
+        <w:t xml:space="preserve"> Speed of </w:t>
+      </w:r>
+      <w:r>
+        <w:t xml:space="preserve">redrawing the grid </w:t>
+      </w:r>
+      <w:r>
+        <w:t>ca</w:t>
+      </w:r>
+      <w:r>
+        <w:t>n be manually changed using the slider or by entering the value instead of the orange number and pressing enter.</w:t>
+      </w:r>
+      <w:r>
+        <w:t xml:space="preserve"> The last group contains non-edi</w:t>
+      </w:r>
+      <w:r>
+        <w:t>table statistics about the game, for example number</w:t>
+      </w:r>
+      <w:r>
+        <w:t xml:space="preserve"> of past generations</w:t>
+      </w:r>
+      <w:r>
+        <w:t>.</w:t>
+      </w:r>
+    </w:p>
+    <w:p>
+      <w:pPr>
+        <w:spacing w:line="276" w:lineRule="auto"/>
+      </w:pPr>
+      <w:r>
+        <w:t>This mode allows loading of patterns using d</w:t>
+      </w:r>
+      <w:r>
+        <w:t>rop-down list</w:t>
+      </w:r>
+      <w:r>
+        <w:t xml:space="preserve"> from tab “Patterns”. Application provides 34 patterns. All patterns have a word “glider” in the name.</w:t>
+      </w:r>
+    </w:p>
+    <w:p>
+      <w:pPr>
+        <w:spacing w:line="276" w:lineRule="auto"/>
+      </w:pPr>
+      <w:r>
+        <w:t xml:space="preserve">Tab “Graphics” allows user to resize the grid using spinner. Spinner </w:t>
+      </w:r>
+      <w:r>
+        <w:t xml:space="preserve">generally </w:t>
+      </w:r>
+      <w:r>
+        <w:t>e</w:t>
+      </w:r>
+      <w:r>
+        <w:t>nhance</w:t>
+      </w:r>
+      <w:r>
+        <w:t>s</w:t>
+      </w:r>
+      <w:r>
+        <w:t xml:space="preserve"> a text in</w:t>
+      </w:r>
+      <w:r>
+        <w:t>put for entering numeric values</w:t>
+      </w:r>
+      <w:r>
+        <w:t xml:space="preserve"> with up/down buttons and arrow key handling.</w:t>
+      </w:r>
+      <w:r>
+        <w:t xml:space="preserve"> </w:t>
+      </w:r>
+      <w:r>
+        <w:t>In addition to this functionality u</w:t>
+      </w:r>
+      <w:r>
+        <w:t xml:space="preserve">ser can manually rewrite the numbers. By pressing ENTER user confirms his attention to resize the grid. </w:t>
+      </w:r>
+      <w:r>
+        <w:t>The current version of this application initializes the grid</w:t>
+      </w:r>
+      <w:r>
+        <w:t xml:space="preserve"> on every resize event. That causes the loss of the current pattern on the grid. </w:t>
+      </w:r>
+    </w:p>
+    <w:p>
+      <w:pPr>
+        <w:spacing w:line="276" w:lineRule="auto"/>
+      </w:pPr>
+      <w:r>
+        <w:t>The last feature is “Display Mode”, where user can select between four different display modes. The default mode is “Rectangle”, which displays rectangles with white [inside with] black border for dead cell, and black inside of rectangle for live cell.</w:t>
+      </w:r>
+      <w:r>
+        <w:t xml:space="preserve"> </w:t>
+      </w:r>
+    </w:p>
+    <w:p>
+      <w:pPr>
+        <w:spacing w:line="276" w:lineRule="auto"/>
+      </w:pPr>
+      <w:r>
+        <w:t>continue description of display modes...</w:t>
+      </w:r>
+    </w:p>
+    <w:p>
+      <w:pPr>
+        <w:pStyle w:val="Heading4"/>
+      </w:pPr>
+      <w:r>
+        <w:lastRenderedPageBreak/>
+        <w:t>Create Pattern Mode</w:t>
+      </w:r>
+    </w:p>
+    <w:p>
+      <w:r>
+        <w:t>This is first half of the solution to the given task.</w:t>
+      </w:r>
+    </w:p>
+    <w:p>
+      <w:pPr>
+        <w:pStyle w:val="Heading4"/>
+      </w:pPr>
+      <w:r>
+        <w:t>Create Glider Mode</w:t>
+      </w:r>
+    </w:p>
+    <w:p>
+      <w:r>
+        <w:t>ghfhtr</w:t>
+      </w:r>
+    </w:p>
+    <w:p>
+      <w:pPr>
+        <w:pStyle w:val="Heading3"/>
+      </w:pPr>
+      <w:bookmarkStart w:id="21" w:name="_Toc376003349"/>
+      <w:r>
+        <w:t>Tab: Task</w:t>
       </w:r>
       <w:bookmarkEnd w:id="21"/>
     </w:p>
     <w:p>
       <w:pPr>
-        <w:pStyle w:val="Heading4"/>
-      </w:pPr>
-      <w:r>
-        <w:t>Plain Mode</w:t>
-      </w:r>
-    </w:p>
-    <w:p>
-      <w:r>
-        <w:t>fgdgfdhdhr</w:t>
-      </w:r>
-    </w:p>
-    <w:p>
-      <w:pPr>
-        <w:pStyle w:val="Heading4"/>
-      </w:pPr>
-      <w:r>
-        <w:t>Create Pattern Mode</w:t>
-      </w:r>
-    </w:p>
-    <w:p>
-      <w:r>
-        <w:t>fdgfdghtr</w:t>
-      </w:r>
-    </w:p>
-    <w:p>
-      <w:pPr>
-        <w:pStyle w:val="Heading4"/>
-      </w:pPr>
-      <w:r>
-        <w:t>Create Glider Mode</w:t>
-      </w:r>
-    </w:p>
-    <w:p>
-      <w:r>
-        <w:t>ghfhtr</w:t>
-      </w:r>
-    </w:p>
-    <w:p>
-      <w:pPr>
-        <w:pStyle w:val="Heading3"/>
-      </w:pPr>
-      <w:bookmarkStart w:id="22" w:name="_Toc376003347"/>
-      <w:r>
-        <w:t>Tab: Patterns</w:t>
+        <w:spacing w:line="276" w:lineRule="auto"/>
+      </w:pPr>
+      <w:r>
+        <w:t>This tab describes the task. Task is to c</w:t>
+      </w:r>
+      <w:r>
+        <w:t>reate an interactive implementation of the Game of Life grid, where a player can select starting points for a variety of blinkers. The system then sends gliders to destroy them, resulting in chaos. Alternatively, system randomly sets some blinkers and player sets starting point for gliders. Documentation should clearly explain algorithms used to generate the life-forms</w:t>
+      </w:r>
+      <w:r>
+        <w:t xml:space="preserve"> (chapters 2.1 and 2.2)</w:t>
+      </w:r>
+      <w:r>
+        <w:t>.</w:t>
+      </w:r>
+      <w:r>
+        <w:t xml:space="preserve"> </w:t>
+      </w:r>
+    </w:p>
+    <w:p>
+      <w:pPr>
+        <w:pStyle w:val="Heading2"/>
+      </w:pPr>
+      <w:bookmarkStart w:id="22" w:name="_Toc376003350"/>
+      <w:r>
+        <w:t>Wolfram’s Rule 30</w:t>
       </w:r>
       <w:bookmarkEnd w:id="22"/>
     </w:p>
     <w:p>
-      <w:r>
-        <w:t>hhthty</w:t>
-      </w:r>
-    </w:p>
-    <w:p>
-      <w:pPr>
-        <w:pStyle w:val="Heading3"/>
-      </w:pPr>
-      <w:bookmarkStart w:id="23" w:name="_Toc376003348"/>
-      <w:r>
-        <w:t>Tab: Graphics</w:t>
-      </w:r>
-      <w:bookmarkEnd w:id="23"/>
-    </w:p>
-    <w:p>
-      <w:r>
-        <w:t>gdgrhtr</w:t>
-      </w:r>
-    </w:p>
-    <w:p>
-      <w:pPr>
-        <w:pStyle w:val="Heading3"/>
-      </w:pPr>
-      <w:bookmarkStart w:id="24" w:name="_Toc376003349"/>
-      <w:r>
-        <w:t>Tab: Task</w:t>
-      </w:r>
-      <w:bookmarkEnd w:id="24"/>
-    </w:p>
-    <w:p>
-      <w:pPr>
-        <w:spacing w:line="276" w:lineRule="auto"/>
-      </w:pPr>
-      <w:r>
-        <w:t>This tab describes the task. Task is to c</w:t>
-      </w:r>
-      <w:r>
-        <w:t>reate an interactive implementation of the Game of Life grid, where a player can select starting points for a variety of blinkers. The system then sends gliders to destroy them, resulting in chaos. Alternatively, system randomly sets some blinkers and player sets starting point for gliders. Documentation should clearly explain algorithms used to generate the life-forms</w:t>
-      </w:r>
-      <w:r>
-        <w:t xml:space="preserve"> (chapters 2.1 and 2.2)</w:t>
-      </w:r>
-      <w:r>
-        <w:t>.</w:t>
-      </w:r>
-      <w:r>
-        <w:t xml:space="preserve"> </w:t>
-      </w:r>
-    </w:p>
-    <w:p>
-      <w:pPr>
-        <w:pStyle w:val="Heading2"/>
-      </w:pPr>
-      <w:bookmarkStart w:id="25" w:name="_Toc376003350"/>
-      <w:r>
-        <w:lastRenderedPageBreak/>
-        <w:t>Wolfram’s Rule 30</w:t>
-      </w:r>
-      <w:bookmarkEnd w:id="25"/>
-    </w:p>
-    <w:p>
       <w:pPr>
         <w:spacing w:line="276" w:lineRule="auto"/>
         <w:ind w:firstLine="0"/>
@@ -1908,12 +2088,12 @@
       <w:r>
         <w:br w:type="page"/>
       </w:r>
-      <w:bookmarkStart w:id="26" w:name="_Toc376003351"/>
+      <w:bookmarkStart w:id="23" w:name="_Toc376003351"/>
       <w:r>
         <w:lastRenderedPageBreak/>
         <w:t>Technical Documentation</w:t>
       </w:r>
-      <w:bookmarkEnd w:id="26"/>
+      <w:bookmarkEnd w:id="23"/>
     </w:p>
     <w:p>
       <w:pPr>
@@ -2218,13 +2398,17 @@
       <w:pPr>
         <w:pStyle w:val="Heading2"/>
       </w:pPr>
-      <w:bookmarkStart w:id="27" w:name="_Toc376003352"/>
+      <w:bookmarkStart w:id="24" w:name="_Toc376003352"/>
       <w:r>
         <w:lastRenderedPageBreak/>
         <w:t>Graphics</w:t>
       </w:r>
     </w:p>
-    <w:p/>
+    <w:p>
+      <w:r>
+        <w:t xml:space="preserve">The grid has been drawn using this equation : </w:t>
+      </w:r>
+    </w:p>
     <w:p>
       <w:pPr>
         <w:pStyle w:val="Heading2"/>
@@ -2232,7 +2416,7 @@
       <w:r>
         <w:t>Conway’s Game of Life</w:t>
       </w:r>
-      <w:bookmarkEnd w:id="27"/>
+      <w:bookmarkEnd w:id="24"/>
     </w:p>
     <w:p>
       <w:pPr>
@@ -2241,13 +2425,36 @@
     </w:p>
     <w:p>
       <w:pPr>
+        <w:spacing w:line="276" w:lineRule="auto"/>
+      </w:pPr>
+      <w:r>
+        <w:t xml:space="preserve">Speed: </w:t>
+      </w:r>
+      <w:r>
+        <w:t>time delay is recalculate</w:t>
+      </w:r>
+      <w:r>
+        <w:t xml:space="preserve">d to "speed" with scale from 1 </w:t>
+      </w:r>
+      <w:r>
+        <w:t>to 100</w:t>
+      </w:r>
+      <w:r>
+        <w:t>.</w:t>
+      </w:r>
+      <w:r>
+        <w:t xml:space="preserve"> This speed is similar to frame rate.</w:t>
+      </w:r>
+    </w:p>
+    <w:p>
+      <w:pPr>
         <w:pStyle w:val="Heading2"/>
       </w:pPr>
-      <w:bookmarkStart w:id="28" w:name="_Toc376003353"/>
+      <w:bookmarkStart w:id="25" w:name="_Toc376003353"/>
       <w:r>
         <w:t>Wolfram’s Rule 30</w:t>
       </w:r>
-      <w:bookmarkEnd w:id="28"/>
+      <w:bookmarkEnd w:id="25"/>
     </w:p>
     <w:p>
       <w:r>
@@ -2286,7 +2493,7 @@
       <w:pPr>
         <w:pStyle w:val="Caption"/>
       </w:pPr>
-      <w:bookmarkStart w:id="29" w:name="_Toc376003460"/>
+      <w:bookmarkStart w:id="26" w:name="_Toc376003460"/>
       <w:r>
         <w:t xml:space="preserve">Figure </w:t>
       </w:r>
@@ -2311,10 +2518,10 @@
       <w:r>
         <w:t xml:space="preserve"> – create_rfmon.sh</w:t>
       </w:r>
-      <w:bookmarkEnd w:id="29"/>
-    </w:p>
-    <w:bookmarkStart w:id="30" w:name="_MON_1415726973"/>
-    <w:bookmarkEnd w:id="30"/>
+      <w:bookmarkEnd w:id="26"/>
+    </w:p>
+    <w:bookmarkStart w:id="27" w:name="_MON_1415726973"/>
+    <w:bookmarkEnd w:id="27"/>
     <w:p>
       <w:pPr>
         <w:spacing w:line="276" w:lineRule="auto"/>
@@ -2348,7 +2555,7 @@
             <w10:borderbottom type="dot" width="4"/>
             <w10:borderright type="dot" width="4"/>
           </v:shape>
-          <o:OLEObject Type="Embed" ProgID="Word.Document.8" ShapeID="_x0000_i1025" DrawAspect="Content" ObjectID="_1449767766" r:id="rId12">
+          <o:OLEObject Type="Embed" ProgID="Word.Document.8" ShapeID="_x0000_i1025" DrawAspect="Content" ObjectID="_1450090866" r:id="rId12">
             <o:FieldCodes>\s</o:FieldCodes>
           </o:OLEObject>
         </w:object>
@@ -2362,8 +2569,8 @@
         <w:t xml:space="preserve"> </w:t>
       </w:r>
     </w:p>
-    <w:bookmarkStart w:id="31" w:name="_MON_1416249419"/>
-    <w:bookmarkEnd w:id="31"/>
+    <w:bookmarkStart w:id="28" w:name="_MON_1416249419"/>
+    <w:bookmarkEnd w:id="28"/>
     <w:p>
       <w:pPr>
         <w:spacing w:line="276" w:lineRule="auto"/>
@@ -2374,7 +2581,7 @@
           <v:shape id="_x0000_i1026" type="#_x0000_t75" style="width:415pt;height:294.8pt" o:ole="" filled="t" fillcolor="#d6e3bc">
             <v:imagedata r:id="rId13" o:title=""/>
           </v:shape>
-          <o:OLEObject Type="Embed" ProgID="Word.Document.8" ShapeID="_x0000_i1026" DrawAspect="Content" ObjectID="_1449767767" r:id="rId14">
+          <o:OLEObject Type="Embed" ProgID="Word.Document.8" ShapeID="_x0000_i1026" DrawAspect="Content" ObjectID="_1450090867" r:id="rId14">
             <o:FieldCodes>\s</o:FieldCodes>
           </o:OLEObject>
         </w:object>
@@ -2396,12 +2603,12 @@
       <w:r>
         <w:br w:type="page"/>
       </w:r>
-      <w:bookmarkStart w:id="32" w:name="_Toc376003354"/>
+      <w:bookmarkStart w:id="29" w:name="_Toc376003354"/>
       <w:r>
         <w:lastRenderedPageBreak/>
         <w:t>Conclusion</w:t>
       </w:r>
-      <w:bookmarkEnd w:id="32"/>
+      <w:bookmarkEnd w:id="29"/>
     </w:p>
     <w:p>
       <w:pPr>
@@ -2575,12 +2782,12 @@
       <w:r>
         <w:br w:type="page"/>
       </w:r>
-      <w:bookmarkStart w:id="33" w:name="_Toc376003355"/>
+      <w:bookmarkStart w:id="30" w:name="_Toc376003355"/>
       <w:r>
         <w:lastRenderedPageBreak/>
         <w:t>References</w:t>
       </w:r>
-      <w:bookmarkEnd w:id="33"/>
+      <w:bookmarkEnd w:id="30"/>
     </w:p>
     <w:p>
       <w:pPr>
@@ -2630,7 +2837,7 @@
       <w:r>
         <w:instrText xml:space="preserve"> AUTONUMLGL  </w:instrText>
       </w:r>
-      <w:bookmarkStart w:id="34" w:name="_Toc376003356"/>
+      <w:bookmarkStart w:id="31" w:name="_Toc376003356"/>
       <w:r>
         <w:fldChar w:fldCharType="end"/>
       </w:r>
@@ -2640,7 +2847,7 @@
       <w:r>
         <w:t>Appendix</w:t>
       </w:r>
-      <w:bookmarkEnd w:id="34"/>
+      <w:bookmarkEnd w:id="31"/>
     </w:p>
     <w:p>
       <w:pPr>
@@ -2652,21 +2859,21 @@
       <w:r>
         <w:instrText xml:space="preserve"> AUTONUMLGL  </w:instrText>
       </w:r>
-      <w:bookmarkStart w:id="35" w:name="_Toc376003357"/>
+      <w:bookmarkStart w:id="32" w:name="_Toc376003357"/>
       <w:r>
         <w:fldChar w:fldCharType="end"/>
       </w:r>
       <w:r>
         <w:t>Code Listings</w:t>
       </w:r>
-      <w:bookmarkEnd w:id="35"/>
+      <w:bookmarkEnd w:id="32"/>
     </w:p>
     <w:p>
       <w:pPr>
         <w:pStyle w:val="Caption"/>
         <w:keepNext/>
       </w:pPr>
-      <w:bookmarkStart w:id="36" w:name="_Ref342503444"/>
+      <w:bookmarkStart w:id="33" w:name="_Ref342503444"/>
       <w:r>
         <w:t xml:space="preserve">APPENDIX </w:t>
       </w:r>
@@ -2688,10 +2895,10 @@
       <w:r>
         <w:fldChar w:fldCharType="end"/>
       </w:r>
-      <w:bookmarkEnd w:id="36"/>
-    </w:p>
-    <w:bookmarkStart w:id="37" w:name="_MON_1415729376"/>
-    <w:bookmarkEnd w:id="37"/>
+      <w:bookmarkEnd w:id="33"/>
+    </w:p>
+    <w:bookmarkStart w:id="34" w:name="_MON_1415729376"/>
+    <w:bookmarkEnd w:id="34"/>
     <w:p>
       <w:pPr>
         <w:keepNext/>
@@ -2707,14 +2914,14 @@
             <w10:borderbottom type="dot" width="4"/>
             <w10:borderright type="dot" width="4"/>
           </v:shape>
-          <o:OLEObject Type="Embed" ProgID="Word.Document.8" ShapeID="_x0000_i1027" DrawAspect="Content" ObjectID="_1449767768" r:id="rId17">
+          <o:OLEObject Type="Embed" ProgID="Word.Document.8" ShapeID="_x0000_i1027" DrawAspect="Content" ObjectID="_1450090868" r:id="rId17">
             <o:FieldCodes>\s</o:FieldCodes>
           </o:OLEObject>
         </w:object>
       </w:r>
     </w:p>
-    <w:bookmarkStart w:id="38" w:name="_MON_1416916741"/>
-    <w:bookmarkEnd w:id="38"/>
+    <w:bookmarkStart w:id="35" w:name="_MON_1416916741"/>
+    <w:bookmarkEnd w:id="35"/>
     <w:p>
       <w:pPr>
         <w:keepNext/>
@@ -2730,7 +2937,7 @@
             <w10:borderbottom type="dot" width="4"/>
             <w10:borderright type="dot" width="4"/>
           </v:shape>
-          <o:OLEObject Type="Embed" ProgID="Word.Document.8" ShapeID="_x0000_i1028" DrawAspect="Content" ObjectID="_1449767769" r:id="rId19">
+          <o:OLEObject Type="Embed" ProgID="Word.Document.8" ShapeID="_x0000_i1028" DrawAspect="Content" ObjectID="_1450090869" r:id="rId19">
             <o:FieldCodes>\s</o:FieldCodes>
           </o:OLEObject>
         </w:object>
@@ -2799,7 +3006,7 @@
           <w:b/>
           <w:noProof/>
         </w:rPr>
-        <w:t>4</w:t>
+        <w:t>2</w:t>
       </w:r>
     </w:fldSimple>
     <w:r>
@@ -6448,7 +6655,7 @@
 </file>
 
 <file path=customXml/itemProps1.xml><?xml version="1.0" encoding="utf-8"?>
-<ds:datastoreItem xmlns:ds="http://schemas.openxmlformats.org/officeDocument/2006/customXml" ds:itemID="{AA6D6968-3EF8-4950-8BEB-30ECA70CCED5}">
+<ds:datastoreItem xmlns:ds="http://schemas.openxmlformats.org/officeDocument/2006/customXml" ds:itemID="{9C93D50C-3B04-477A-9777-23C509339BE1}">
   <ds:schemaRefs>
     <ds:schemaRef ds:uri="http://schemas.openxmlformats.org/officeDocument/2006/bibliography"/>
   </ds:schemaRefs>

</xml_diff>

<commit_message>
Ver 3.0  On branch CleanWebsite  Changes to be committed: 	renamed:    Documentation/Conway's Game of Life - Copy.pptx -> Documentation/Conway's Game of Life2.pptx 	new file:   Documentation/Conway's Game of Life3.pptx 	modified:   Documentation/Documentation.docx 	modified:   GoL.v11.suo 	modified:   Scripts/Controls.js 	modified:   Scripts/GoL.js 	modified:   Scripts/Rule30.js 	modified:   index.html 	modified:   readme.md
</commit_message>
<xml_diff>
--- a/Documentation/Documentation.docx
+++ b/Documentation/Documentation.docx
@@ -63,6 +63,7 @@
       <w:bookmarkStart w:id="2" w:name="_Toc344214472"/>
       <w:bookmarkStart w:id="3" w:name="_Toc345474261"/>
       <w:bookmarkStart w:id="4" w:name="_Toc376003340"/>
+      <w:bookmarkStart w:id="5" w:name="_Toc376636179"/>
       <w:r>
         <w:t>CU6051</w:t>
       </w:r>
@@ -80,6 +81,7 @@
         <w:t>Artificial Intelligence</w:t>
       </w:r>
       <w:bookmarkEnd w:id="4"/>
+      <w:bookmarkEnd w:id="5"/>
     </w:p>
     <w:p>
       <w:pPr>
@@ -189,11 +191,12 @@
         <w:ind w:firstLine="0"/>
         <w:outlineLvl w:val="0"/>
       </w:pPr>
-      <w:bookmarkStart w:id="5" w:name="_Toc343546554"/>
-      <w:bookmarkStart w:id="6" w:name="_Toc343675491"/>
-      <w:bookmarkStart w:id="7" w:name="_Toc344214473"/>
-      <w:bookmarkStart w:id="8" w:name="_Toc345474262"/>
-      <w:bookmarkStart w:id="9" w:name="_Toc376003341"/>
+      <w:bookmarkStart w:id="6" w:name="_Toc343546554"/>
+      <w:bookmarkStart w:id="7" w:name="_Toc343675491"/>
+      <w:bookmarkStart w:id="8" w:name="_Toc344214473"/>
+      <w:bookmarkStart w:id="9" w:name="_Toc345474262"/>
+      <w:bookmarkStart w:id="10" w:name="_Toc376003341"/>
+      <w:bookmarkStart w:id="11" w:name="_Toc376636180"/>
       <w:r>
         <w:t xml:space="preserve">Name: </w:t>
       </w:r>
@@ -204,11 +207,12 @@
           </w:rPr>
           <w:t>Pavol Ondzik</w:t>
         </w:r>
-        <w:bookmarkEnd w:id="5"/>
         <w:bookmarkEnd w:id="6"/>
         <w:bookmarkEnd w:id="7"/>
         <w:bookmarkEnd w:id="8"/>
         <w:bookmarkEnd w:id="9"/>
+        <w:bookmarkEnd w:id="10"/>
+        <w:bookmarkEnd w:id="11"/>
       </w:fldSimple>
     </w:p>
     <w:p>
@@ -246,15 +250,15 @@
         <w:rPr>
           <w:noProof/>
         </w:rPr>
-        <w:t>Wednesday, 01 January 2014</w:t>
+        <w:t>Saturday, 04 January 2014</w:t>
       </w:r>
       <w:r>
         <w:fldChar w:fldCharType="end"/>
       </w:r>
-      <w:bookmarkStart w:id="10" w:name="_Toc343546557"/>
-      <w:bookmarkStart w:id="11" w:name="_Toc343675494"/>
-      <w:bookmarkStart w:id="12" w:name="_Toc344214477"/>
-      <w:bookmarkStart w:id="13" w:name="_Toc345474266"/>
+      <w:bookmarkStart w:id="12" w:name="_Toc343546557"/>
+      <w:bookmarkStart w:id="13" w:name="_Toc343675494"/>
+      <w:bookmarkStart w:id="14" w:name="_Toc344214477"/>
+      <w:bookmarkStart w:id="15" w:name="_Toc345474266"/>
     </w:p>
     <w:p>
       <w:pPr>
@@ -269,7 +273,8 @@
           <w:szCs w:val="40"/>
         </w:rPr>
       </w:pPr>
-      <w:bookmarkStart w:id="14" w:name="_Toc376003342"/>
+      <w:bookmarkStart w:id="16" w:name="_Toc376003342"/>
+      <w:bookmarkStart w:id="17" w:name="_Toc376636181"/>
       <w:r>
         <w:rPr>
           <w:sz w:val="40"/>
@@ -278,19 +283,17 @@
         <w:lastRenderedPageBreak/>
         <w:t>Contents</w:t>
       </w:r>
-      <w:bookmarkEnd w:id="10"/>
-      <w:bookmarkEnd w:id="11"/>
       <w:bookmarkEnd w:id="12"/>
       <w:bookmarkEnd w:id="13"/>
       <w:bookmarkEnd w:id="14"/>
+      <w:bookmarkEnd w:id="15"/>
+      <w:bookmarkEnd w:id="16"/>
+      <w:bookmarkEnd w:id="17"/>
     </w:p>
     <w:p>
       <w:pPr>
         <w:pStyle w:val="TOC1"/>
-        <w:tabs>
-          <w:tab w:val="right" w:leader="dot" w:pos="8299"/>
-        </w:tabs>
-        <w:spacing w:line="276" w:lineRule="auto"/>
+        <w:spacing w:line="240" w:lineRule="auto"/>
         <w:rPr>
           <w:rFonts w:asciiTheme="minorHAnsi" w:eastAsiaTheme="minorEastAsia" w:hAnsiTheme="minorHAnsi" w:cstheme="minorBidi"/>
           <w:noProof/>
@@ -312,11 +315,6 @@
     <w:p>
       <w:pPr>
         <w:pStyle w:val="TOC1"/>
-        <w:tabs>
-          <w:tab w:val="left" w:pos="1100"/>
-          <w:tab w:val="right" w:leader="dot" w:pos="8299"/>
-        </w:tabs>
-        <w:spacing w:line="276" w:lineRule="auto"/>
         <w:rPr>
           <w:rFonts w:asciiTheme="minorHAnsi" w:eastAsiaTheme="minorEastAsia" w:hAnsiTheme="minorHAnsi" w:cstheme="minorBidi"/>
           <w:noProof/>
@@ -325,7 +323,7 @@
           <w:lang w:eastAsia="en-GB"/>
         </w:rPr>
       </w:pPr>
-      <w:hyperlink w:anchor="_Toc376003344" w:history="1">
+      <w:hyperlink w:anchor="_Toc376636183" w:history="1">
         <w:r>
           <w:rPr>
             <w:rStyle w:val="Hyperlink"/>
@@ -369,7 +367,7 @@
             <w:noProof/>
             <w:webHidden/>
           </w:rPr>
-          <w:instrText xml:space="preserve"> PAGEREF _Toc376003344 \h </w:instrText>
+          <w:instrText xml:space="preserve"> PAGEREF _Toc376636183 \h </w:instrText>
         </w:r>
         <w:r>
           <w:rPr>
@@ -416,7 +414,7 @@
           <w:lang w:eastAsia="en-GB"/>
         </w:rPr>
       </w:pPr>
-      <w:hyperlink w:anchor="_Toc376003345" w:history="1">
+      <w:hyperlink w:anchor="_Toc376636184" w:history="1">
         <w:r>
           <w:rPr>
             <w:rStyle w:val="Hyperlink"/>
@@ -460,7 +458,7 @@
             <w:noProof/>
             <w:webHidden/>
           </w:rPr>
-          <w:instrText xml:space="preserve"> PAGEREF _Toc376003345 \h </w:instrText>
+          <w:instrText xml:space="preserve"> PAGEREF _Toc376636184 \h </w:instrText>
         </w:r>
         <w:r>
           <w:rPr>
@@ -507,7 +505,7 @@
           <w:lang w:eastAsia="en-GB"/>
         </w:rPr>
       </w:pPr>
-      <w:hyperlink w:anchor="_Toc376003346" w:history="1">
+      <w:hyperlink w:anchor="_Toc376636185" w:history="1">
         <w:r>
           <w:rPr>
             <w:rStyle w:val="Hyperlink"/>
@@ -530,7 +528,7 @@
             <w:rStyle w:val="Hyperlink"/>
             <w:noProof/>
           </w:rPr>
-          <w:t>Tab: Home</w:t>
+          <w:t>Plain Mode</w:t>
         </w:r>
         <w:r>
           <w:rPr>
@@ -551,7 +549,7 @@
             <w:noProof/>
             <w:webHidden/>
           </w:rPr>
-          <w:instrText xml:space="preserve"> PAGEREF _Toc376003346 \h </w:instrText>
+          <w:instrText xml:space="preserve"> PAGEREF _Toc376636185 \h </w:instrText>
         </w:r>
         <w:r>
           <w:rPr>
@@ -598,7 +596,7 @@
           <w:lang w:eastAsia="en-GB"/>
         </w:rPr>
       </w:pPr>
-      <w:hyperlink w:anchor="_Toc376003347" w:history="1">
+      <w:hyperlink w:anchor="_Toc376636186" w:history="1">
         <w:r>
           <w:rPr>
             <w:rStyle w:val="Hyperlink"/>
@@ -621,7 +619,7 @@
             <w:rStyle w:val="Hyperlink"/>
             <w:noProof/>
           </w:rPr>
-          <w:t>Tab: Patterns</w:t>
+          <w:t>Tab: Task</w:t>
         </w:r>
         <w:r>
           <w:rPr>
@@ -642,7 +640,7 @@
             <w:noProof/>
             <w:webHidden/>
           </w:rPr>
-          <w:instrText xml:space="preserve"> PAGEREF _Toc376003347 \h </w:instrText>
+          <w:instrText xml:space="preserve"> PAGEREF _Toc376636186 \h </w:instrText>
         </w:r>
         <w:r>
           <w:rPr>
@@ -662,7 +660,366 @@
             <w:noProof/>
             <w:webHidden/>
           </w:rPr>
-          <w:t>1</w:t>
+          <w:t>2</w:t>
+        </w:r>
+        <w:r>
+          <w:rPr>
+            <w:noProof/>
+            <w:webHidden/>
+          </w:rPr>
+          <w:fldChar w:fldCharType="end"/>
+        </w:r>
+      </w:hyperlink>
+    </w:p>
+    <w:p>
+      <w:pPr>
+        <w:pStyle w:val="TOC2"/>
+        <w:tabs>
+          <w:tab w:val="left" w:pos="1540"/>
+          <w:tab w:val="right" w:leader="dot" w:pos="8299"/>
+        </w:tabs>
+        <w:spacing w:line="276" w:lineRule="auto"/>
+        <w:rPr>
+          <w:rFonts w:asciiTheme="minorHAnsi" w:eastAsiaTheme="minorEastAsia" w:hAnsiTheme="minorHAnsi" w:cstheme="minorBidi"/>
+          <w:noProof/>
+          <w:sz w:val="22"/>
+          <w:szCs w:val="22"/>
+          <w:lang w:eastAsia="en-GB"/>
+        </w:rPr>
+      </w:pPr>
+      <w:hyperlink w:anchor="_Toc376636187" w:history="1">
+        <w:r>
+          <w:rPr>
+            <w:rStyle w:val="Hyperlink"/>
+            <w:noProof/>
+          </w:rPr>
+          <w:t>1.2</w:t>
+        </w:r>
+        <w:r>
+          <w:rPr>
+            <w:rFonts w:asciiTheme="minorHAnsi" w:eastAsiaTheme="minorEastAsia" w:hAnsiTheme="minorHAnsi" w:cstheme="minorBidi"/>
+            <w:noProof/>
+            <w:sz w:val="22"/>
+            <w:szCs w:val="22"/>
+            <w:lang w:eastAsia="en-GB"/>
+          </w:rPr>
+          <w:tab/>
+        </w:r>
+        <w:r>
+          <w:rPr>
+            <w:rStyle w:val="Hyperlink"/>
+            <w:noProof/>
+          </w:rPr>
+          <w:t>Wolfram’s Rule 30</w:t>
+        </w:r>
+        <w:r>
+          <w:rPr>
+            <w:noProof/>
+            <w:webHidden/>
+          </w:rPr>
+          <w:tab/>
+        </w:r>
+        <w:r>
+          <w:rPr>
+            <w:noProof/>
+            <w:webHidden/>
+          </w:rPr>
+          <w:fldChar w:fldCharType="begin"/>
+        </w:r>
+        <w:r>
+          <w:rPr>
+            <w:noProof/>
+            <w:webHidden/>
+          </w:rPr>
+          <w:instrText xml:space="preserve"> PAGEREF _Toc376636187 \h </w:instrText>
+        </w:r>
+        <w:r>
+          <w:rPr>
+            <w:noProof/>
+            <w:webHidden/>
+          </w:rPr>
+        </w:r>
+        <w:r>
+          <w:rPr>
+            <w:noProof/>
+            <w:webHidden/>
+          </w:rPr>
+          <w:fldChar w:fldCharType="separate"/>
+        </w:r>
+        <w:r>
+          <w:rPr>
+            <w:noProof/>
+            <w:webHidden/>
+          </w:rPr>
+          <w:t>2</w:t>
+        </w:r>
+        <w:r>
+          <w:rPr>
+            <w:noProof/>
+            <w:webHidden/>
+          </w:rPr>
+          <w:fldChar w:fldCharType="end"/>
+        </w:r>
+      </w:hyperlink>
+    </w:p>
+    <w:p>
+      <w:pPr>
+        <w:pStyle w:val="TOC1"/>
+        <w:rPr>
+          <w:rFonts w:asciiTheme="minorHAnsi" w:eastAsiaTheme="minorEastAsia" w:hAnsiTheme="minorHAnsi" w:cstheme="minorBidi"/>
+          <w:noProof/>
+          <w:sz w:val="22"/>
+          <w:szCs w:val="22"/>
+          <w:lang w:eastAsia="en-GB"/>
+        </w:rPr>
+      </w:pPr>
+      <w:hyperlink w:anchor="_Toc376636188" w:history="1">
+        <w:r>
+          <w:rPr>
+            <w:rStyle w:val="Hyperlink"/>
+            <w:noProof/>
+          </w:rPr>
+          <w:t>2</w:t>
+        </w:r>
+        <w:r>
+          <w:rPr>
+            <w:rFonts w:asciiTheme="minorHAnsi" w:eastAsiaTheme="minorEastAsia" w:hAnsiTheme="minorHAnsi" w:cstheme="minorBidi"/>
+            <w:noProof/>
+            <w:sz w:val="22"/>
+            <w:szCs w:val="22"/>
+            <w:lang w:eastAsia="en-GB"/>
+          </w:rPr>
+          <w:tab/>
+        </w:r>
+        <w:r>
+          <w:rPr>
+            <w:rStyle w:val="Hyperlink"/>
+            <w:noProof/>
+          </w:rPr>
+          <w:t>Technical Documentation</w:t>
+        </w:r>
+        <w:r>
+          <w:rPr>
+            <w:noProof/>
+            <w:webHidden/>
+          </w:rPr>
+          <w:tab/>
+        </w:r>
+        <w:r>
+          <w:rPr>
+            <w:noProof/>
+            <w:webHidden/>
+          </w:rPr>
+          <w:fldChar w:fldCharType="begin"/>
+        </w:r>
+        <w:r>
+          <w:rPr>
+            <w:noProof/>
+            <w:webHidden/>
+          </w:rPr>
+          <w:instrText xml:space="preserve"> PAGEREF _Toc376636188 \h </w:instrText>
+        </w:r>
+        <w:r>
+          <w:rPr>
+            <w:noProof/>
+            <w:webHidden/>
+          </w:rPr>
+        </w:r>
+        <w:r>
+          <w:rPr>
+            <w:noProof/>
+            <w:webHidden/>
+          </w:rPr>
+          <w:fldChar w:fldCharType="separate"/>
+        </w:r>
+        <w:r>
+          <w:rPr>
+            <w:noProof/>
+            <w:webHidden/>
+          </w:rPr>
+          <w:t>3</w:t>
+        </w:r>
+        <w:r>
+          <w:rPr>
+            <w:noProof/>
+            <w:webHidden/>
+          </w:rPr>
+          <w:fldChar w:fldCharType="end"/>
+        </w:r>
+      </w:hyperlink>
+    </w:p>
+    <w:p>
+      <w:pPr>
+        <w:pStyle w:val="TOC2"/>
+        <w:tabs>
+          <w:tab w:val="left" w:pos="1540"/>
+          <w:tab w:val="right" w:leader="dot" w:pos="8299"/>
+        </w:tabs>
+        <w:spacing w:line="276" w:lineRule="auto"/>
+        <w:rPr>
+          <w:rFonts w:asciiTheme="minorHAnsi" w:eastAsiaTheme="minorEastAsia" w:hAnsiTheme="minorHAnsi" w:cstheme="minorBidi"/>
+          <w:noProof/>
+          <w:sz w:val="22"/>
+          <w:szCs w:val="22"/>
+          <w:lang w:eastAsia="en-GB"/>
+        </w:rPr>
+      </w:pPr>
+      <w:hyperlink w:anchor="_Toc376636189" w:history="1">
+        <w:r>
+          <w:rPr>
+            <w:rStyle w:val="Hyperlink"/>
+            <w:noProof/>
+          </w:rPr>
+          <w:t>2.1</w:t>
+        </w:r>
+        <w:r>
+          <w:rPr>
+            <w:rFonts w:asciiTheme="minorHAnsi" w:eastAsiaTheme="minorEastAsia" w:hAnsiTheme="minorHAnsi" w:cstheme="minorBidi"/>
+            <w:noProof/>
+            <w:sz w:val="22"/>
+            <w:szCs w:val="22"/>
+            <w:lang w:eastAsia="en-GB"/>
+          </w:rPr>
+          <w:tab/>
+        </w:r>
+        <w:r>
+          <w:rPr>
+            <w:rStyle w:val="Hyperlink"/>
+            <w:noProof/>
+          </w:rPr>
+          <w:t>Code Organization</w:t>
+        </w:r>
+        <w:r>
+          <w:rPr>
+            <w:noProof/>
+            <w:webHidden/>
+          </w:rPr>
+          <w:tab/>
+        </w:r>
+        <w:r>
+          <w:rPr>
+            <w:noProof/>
+            <w:webHidden/>
+          </w:rPr>
+          <w:fldChar w:fldCharType="begin"/>
+        </w:r>
+        <w:r>
+          <w:rPr>
+            <w:noProof/>
+            <w:webHidden/>
+          </w:rPr>
+          <w:instrText xml:space="preserve"> PAGEREF _Toc376636189 \h </w:instrText>
+        </w:r>
+        <w:r>
+          <w:rPr>
+            <w:noProof/>
+            <w:webHidden/>
+          </w:rPr>
+        </w:r>
+        <w:r>
+          <w:rPr>
+            <w:noProof/>
+            <w:webHidden/>
+          </w:rPr>
+          <w:fldChar w:fldCharType="separate"/>
+        </w:r>
+        <w:r>
+          <w:rPr>
+            <w:noProof/>
+            <w:webHidden/>
+          </w:rPr>
+          <w:t>3</w:t>
+        </w:r>
+        <w:r>
+          <w:rPr>
+            <w:noProof/>
+            <w:webHidden/>
+          </w:rPr>
+          <w:fldChar w:fldCharType="end"/>
+        </w:r>
+      </w:hyperlink>
+    </w:p>
+    <w:p>
+      <w:pPr>
+        <w:pStyle w:val="TOC2"/>
+        <w:tabs>
+          <w:tab w:val="left" w:pos="1540"/>
+          <w:tab w:val="right" w:leader="dot" w:pos="8299"/>
+        </w:tabs>
+        <w:spacing w:line="276" w:lineRule="auto"/>
+        <w:rPr>
+          <w:rFonts w:asciiTheme="minorHAnsi" w:eastAsiaTheme="minorEastAsia" w:hAnsiTheme="minorHAnsi" w:cstheme="minorBidi"/>
+          <w:noProof/>
+          <w:sz w:val="22"/>
+          <w:szCs w:val="22"/>
+          <w:lang w:eastAsia="en-GB"/>
+        </w:rPr>
+      </w:pPr>
+      <w:hyperlink w:anchor="_Toc376636190" w:history="1">
+        <w:r>
+          <w:rPr>
+            <w:rStyle w:val="Hyperlink"/>
+            <w:noProof/>
+          </w:rPr>
+          <w:t>2.2</w:t>
+        </w:r>
+        <w:r>
+          <w:rPr>
+            <w:rFonts w:asciiTheme="minorHAnsi" w:eastAsiaTheme="minorEastAsia" w:hAnsiTheme="minorHAnsi" w:cstheme="minorBidi"/>
+            <w:noProof/>
+            <w:sz w:val="22"/>
+            <w:szCs w:val="22"/>
+            <w:lang w:eastAsia="en-GB"/>
+          </w:rPr>
+          <w:tab/>
+        </w:r>
+        <w:r>
+          <w:rPr>
+            <w:rStyle w:val="Hyperlink"/>
+            <w:noProof/>
+          </w:rPr>
+          <w:t>Graphics</w:t>
+        </w:r>
+        <w:r>
+          <w:rPr>
+            <w:noProof/>
+            <w:webHidden/>
+          </w:rPr>
+          <w:tab/>
+        </w:r>
+        <w:r>
+          <w:rPr>
+            <w:noProof/>
+            <w:webHidden/>
+          </w:rPr>
+          <w:fldChar w:fldCharType="begin"/>
+        </w:r>
+        <w:r>
+          <w:rPr>
+            <w:noProof/>
+            <w:webHidden/>
+          </w:rPr>
+          <w:instrText xml:space="preserve"> PAGEREF _Toc376636190 \h </w:instrText>
+        </w:r>
+        <w:r>
+          <w:rPr>
+            <w:noProof/>
+            <w:webHidden/>
+          </w:rPr>
+        </w:r>
+        <w:r>
+          <w:rPr>
+            <w:noProof/>
+            <w:webHidden/>
+          </w:rPr>
+          <w:fldChar w:fldCharType="separate"/>
+        </w:r>
+        <w:r>
+          <w:rPr>
+            <w:noProof/>
+            <w:webHidden/>
+          </w:rPr>
+          <w:t>4</w:t>
         </w:r>
         <w:r>
           <w:rPr>
@@ -689,13 +1046,13 @@
           <w:lang w:eastAsia="en-GB"/>
         </w:rPr>
       </w:pPr>
-      <w:hyperlink w:anchor="_Toc376003348" w:history="1">
+      <w:hyperlink w:anchor="_Toc376636191" w:history="1">
         <w:r>
           <w:rPr>
             <w:rStyle w:val="Hyperlink"/>
             <w:noProof/>
           </w:rPr>
-          <w:t>1.1.3</w:t>
+          <w:t>2.2.1</w:t>
         </w:r>
         <w:r>
           <w:rPr>
@@ -712,7 +1069,7 @@
             <w:rStyle w:val="Hyperlink"/>
             <w:noProof/>
           </w:rPr>
-          <w:t>Tab: Graphics</w:t>
+          <w:t>Drawing the grid on canvas</w:t>
         </w:r>
         <w:r>
           <w:rPr>
@@ -733,7 +1090,7 @@
             <w:noProof/>
             <w:webHidden/>
           </w:rPr>
-          <w:instrText xml:space="preserve"> PAGEREF _Toc376003348 \h </w:instrText>
+          <w:instrText xml:space="preserve"> PAGEREF _Toc376636191 \h </w:instrText>
         </w:r>
         <w:r>
           <w:rPr>
@@ -753,7 +1110,98 @@
             <w:noProof/>
             <w:webHidden/>
           </w:rPr>
-          <w:t>1</w:t>
+          <w:t>4</w:t>
+        </w:r>
+        <w:r>
+          <w:rPr>
+            <w:noProof/>
+            <w:webHidden/>
+          </w:rPr>
+          <w:fldChar w:fldCharType="end"/>
+        </w:r>
+      </w:hyperlink>
+    </w:p>
+    <w:p>
+      <w:pPr>
+        <w:pStyle w:val="TOC2"/>
+        <w:tabs>
+          <w:tab w:val="left" w:pos="1540"/>
+          <w:tab w:val="right" w:leader="dot" w:pos="8299"/>
+        </w:tabs>
+        <w:spacing w:line="276" w:lineRule="auto"/>
+        <w:rPr>
+          <w:rFonts w:asciiTheme="minorHAnsi" w:eastAsiaTheme="minorEastAsia" w:hAnsiTheme="minorHAnsi" w:cstheme="minorBidi"/>
+          <w:noProof/>
+          <w:sz w:val="22"/>
+          <w:szCs w:val="22"/>
+          <w:lang w:eastAsia="en-GB"/>
+        </w:rPr>
+      </w:pPr>
+      <w:hyperlink w:anchor="_Toc376636192" w:history="1">
+        <w:r>
+          <w:rPr>
+            <w:rStyle w:val="Hyperlink"/>
+            <w:noProof/>
+          </w:rPr>
+          <w:t>2.3</w:t>
+        </w:r>
+        <w:r>
+          <w:rPr>
+            <w:rFonts w:asciiTheme="minorHAnsi" w:eastAsiaTheme="minorEastAsia" w:hAnsiTheme="minorHAnsi" w:cstheme="minorBidi"/>
+            <w:noProof/>
+            <w:sz w:val="22"/>
+            <w:szCs w:val="22"/>
+            <w:lang w:eastAsia="en-GB"/>
+          </w:rPr>
+          <w:tab/>
+        </w:r>
+        <w:r>
+          <w:rPr>
+            <w:rStyle w:val="Hyperlink"/>
+            <w:noProof/>
+          </w:rPr>
+          <w:t>Conway’s Game of Life</w:t>
+        </w:r>
+        <w:r>
+          <w:rPr>
+            <w:noProof/>
+            <w:webHidden/>
+          </w:rPr>
+          <w:tab/>
+        </w:r>
+        <w:r>
+          <w:rPr>
+            <w:noProof/>
+            <w:webHidden/>
+          </w:rPr>
+          <w:fldChar w:fldCharType="begin"/>
+        </w:r>
+        <w:r>
+          <w:rPr>
+            <w:noProof/>
+            <w:webHidden/>
+          </w:rPr>
+          <w:instrText xml:space="preserve"> PAGEREF _Toc376636192 \h </w:instrText>
+        </w:r>
+        <w:r>
+          <w:rPr>
+            <w:noProof/>
+            <w:webHidden/>
+          </w:rPr>
+        </w:r>
+        <w:r>
+          <w:rPr>
+            <w:noProof/>
+            <w:webHidden/>
+          </w:rPr>
+          <w:fldChar w:fldCharType="separate"/>
+        </w:r>
+        <w:r>
+          <w:rPr>
+            <w:noProof/>
+            <w:webHidden/>
+          </w:rPr>
+          <w:t>4</w:t>
         </w:r>
         <w:r>
           <w:rPr>
@@ -780,13 +1228,13 @@
           <w:lang w:eastAsia="en-GB"/>
         </w:rPr>
       </w:pPr>
-      <w:hyperlink w:anchor="_Toc376003349" w:history="1">
+      <w:hyperlink w:anchor="_Toc376636193" w:history="1">
         <w:r>
           <w:rPr>
             <w:rStyle w:val="Hyperlink"/>
             <w:noProof/>
           </w:rPr>
-          <w:t>1.1.4</w:t>
+          <w:t>2.3.1</w:t>
         </w:r>
         <w:r>
           <w:rPr>
@@ -803,7 +1251,7 @@
             <w:rStyle w:val="Hyperlink"/>
             <w:noProof/>
           </w:rPr>
-          <w:t>Tab: Task</w:t>
+          <w:t>Data structures and main algorithm</w:t>
         </w:r>
         <w:r>
           <w:rPr>
@@ -824,7 +1272,7 @@
             <w:noProof/>
             <w:webHidden/>
           </w:rPr>
-          <w:instrText xml:space="preserve"> PAGEREF _Toc376003349 \h </w:instrText>
+          <w:instrText xml:space="preserve"> PAGEREF _Toc376636193 \h </w:instrText>
         </w:r>
         <w:r>
           <w:rPr>
@@ -844,7 +1292,7 @@
             <w:noProof/>
             <w:webHidden/>
           </w:rPr>
-          <w:t>1</w:t>
+          <w:t>4</w:t>
         </w:r>
         <w:r>
           <w:rPr>
@@ -871,13 +1319,13 @@
           <w:lang w:eastAsia="en-GB"/>
         </w:rPr>
       </w:pPr>
-      <w:hyperlink w:anchor="_Toc376003350" w:history="1">
+      <w:hyperlink w:anchor="_Toc376636194" w:history="1">
         <w:r>
           <w:rPr>
             <w:rStyle w:val="Hyperlink"/>
             <w:noProof/>
           </w:rPr>
-          <w:t>1.2</w:t>
+          <w:t>2.4</w:t>
         </w:r>
         <w:r>
           <w:rPr>
@@ -915,7 +1363,7 @@
             <w:noProof/>
             <w:webHidden/>
           </w:rPr>
-          <w:instrText xml:space="preserve"> PAGEREF _Toc376003350 \h </w:instrText>
+          <w:instrText xml:space="preserve"> PAGEREF _Toc376636194 \h </w:instrText>
         </w:r>
         <w:r>
           <w:rPr>
@@ -935,7 +1383,7 @@
             <w:noProof/>
             <w:webHidden/>
           </w:rPr>
-          <w:t>2</w:t>
+          <w:t>5</w:t>
         </w:r>
         <w:r>
           <w:rPr>
@@ -949,11 +1397,6 @@
     <w:p>
       <w:pPr>
         <w:pStyle w:val="TOC1"/>
-        <w:tabs>
-          <w:tab w:val="left" w:pos="1100"/>
-          <w:tab w:val="right" w:leader="dot" w:pos="8299"/>
-        </w:tabs>
-        <w:spacing w:line="276" w:lineRule="auto"/>
         <w:rPr>
           <w:rFonts w:asciiTheme="minorHAnsi" w:eastAsiaTheme="minorEastAsia" w:hAnsiTheme="minorHAnsi" w:cstheme="minorBidi"/>
           <w:noProof/>
@@ -962,13 +1405,13 @@
           <w:lang w:eastAsia="en-GB"/>
         </w:rPr>
       </w:pPr>
-      <w:hyperlink w:anchor="_Toc376003351" w:history="1">
+      <w:hyperlink w:anchor="_Toc376636195" w:history="1">
         <w:r>
           <w:rPr>
             <w:rStyle w:val="Hyperlink"/>
             <w:noProof/>
           </w:rPr>
-          <w:t>2</w:t>
+          <w:t>3</w:t>
         </w:r>
         <w:r>
           <w:rPr>
@@ -985,7 +1428,7 @@
             <w:rStyle w:val="Hyperlink"/>
             <w:noProof/>
           </w:rPr>
-          <w:t>Technical Documentation</w:t>
+          <w:t>Conclusion</w:t>
         </w:r>
         <w:r>
           <w:rPr>
@@ -1006,7 +1449,7 @@
             <w:noProof/>
             <w:webHidden/>
           </w:rPr>
-          <w:instrText xml:space="preserve"> PAGEREF _Toc376003351 \h </w:instrText>
+          <w:instrText xml:space="preserve"> PAGEREF _Toc376636195 \h </w:instrText>
         </w:r>
         <w:r>
           <w:rPr>
@@ -1026,7 +1469,7 @@
             <w:noProof/>
             <w:webHidden/>
           </w:rPr>
-          <w:t>3</w:t>
+          <w:t>6</w:t>
         </w:r>
         <w:r>
           <w:rPr>
@@ -1039,12 +1482,7 @@
     </w:p>
     <w:p>
       <w:pPr>
-        <w:pStyle w:val="TOC2"/>
-        <w:tabs>
-          <w:tab w:val="left" w:pos="1540"/>
-          <w:tab w:val="right" w:leader="dot" w:pos="8299"/>
-        </w:tabs>
-        <w:spacing w:line="276" w:lineRule="auto"/>
+        <w:pStyle w:val="TOC1"/>
         <w:rPr>
           <w:rFonts w:asciiTheme="minorHAnsi" w:eastAsiaTheme="minorEastAsia" w:hAnsiTheme="minorHAnsi" w:cstheme="minorBidi"/>
           <w:noProof/>
@@ -1053,13 +1491,13 @@
           <w:lang w:eastAsia="en-GB"/>
         </w:rPr>
       </w:pPr>
-      <w:hyperlink w:anchor="_Toc376003352" w:history="1">
+      <w:hyperlink w:anchor="_Toc376636196" w:history="1">
         <w:r>
           <w:rPr>
             <w:rStyle w:val="Hyperlink"/>
             <w:noProof/>
           </w:rPr>
-          <w:t>2.1</w:t>
+          <w:t>4</w:t>
         </w:r>
         <w:r>
           <w:rPr>
@@ -1076,7 +1514,7 @@
             <w:rStyle w:val="Hyperlink"/>
             <w:noProof/>
           </w:rPr>
-          <w:t>Conway’s Game of Life</w:t>
+          <w:t>References</w:t>
         </w:r>
         <w:r>
           <w:rPr>
@@ -1097,7 +1535,7 @@
             <w:noProof/>
             <w:webHidden/>
           </w:rPr>
-          <w:instrText xml:space="preserve"> PAGEREF _Toc376003352 \h </w:instrText>
+          <w:instrText xml:space="preserve"> PAGEREF _Toc376636196 \h </w:instrText>
         </w:r>
         <w:r>
           <w:rPr>
@@ -1117,7 +1555,7 @@
             <w:noProof/>
             <w:webHidden/>
           </w:rPr>
-          <w:t>3</w:t>
+          <w:t>7</w:t>
         </w:r>
         <w:r>
           <w:rPr>
@@ -1130,12 +1568,7 @@
     </w:p>
     <w:p>
       <w:pPr>
-        <w:pStyle w:val="TOC2"/>
-        <w:tabs>
-          <w:tab w:val="left" w:pos="1540"/>
-          <w:tab w:val="right" w:leader="dot" w:pos="8299"/>
-        </w:tabs>
-        <w:spacing w:line="276" w:lineRule="auto"/>
+        <w:pStyle w:val="TOC1"/>
         <w:rPr>
           <w:rFonts w:asciiTheme="minorHAnsi" w:eastAsiaTheme="minorEastAsia" w:hAnsiTheme="minorHAnsi" w:cstheme="minorBidi"/>
           <w:noProof/>
@@ -1144,13 +1577,13 @@
           <w:lang w:eastAsia="en-GB"/>
         </w:rPr>
       </w:pPr>
-      <w:hyperlink w:anchor="_Toc376003353" w:history="1">
+      <w:hyperlink w:anchor="_Toc376636197" w:history="1">
         <w:r>
           <w:rPr>
             <w:rStyle w:val="Hyperlink"/>
             <w:noProof/>
           </w:rPr>
-          <w:t>2.2</w:t>
+          <w:t>51.</w:t>
         </w:r>
         <w:r>
           <w:rPr>
@@ -1167,7 +1600,7 @@
             <w:rStyle w:val="Hyperlink"/>
             <w:noProof/>
           </w:rPr>
-          <w:t>Wolfram’s Rule 30</w:t>
+          <w:t xml:space="preserve"> Appendix</w:t>
         </w:r>
         <w:r>
           <w:rPr>
@@ -1188,7 +1621,7 @@
             <w:noProof/>
             <w:webHidden/>
           </w:rPr>
-          <w:instrText xml:space="preserve"> PAGEREF _Toc376003353 \h </w:instrText>
+          <w:instrText xml:space="preserve"> PAGEREF _Toc376636197 \h </w:instrText>
         </w:r>
         <w:r>
           <w:rPr>
@@ -1208,280 +1641,7 @@
             <w:noProof/>
             <w:webHidden/>
           </w:rPr>
-          <w:t>3</w:t>
-        </w:r>
-        <w:r>
-          <w:rPr>
-            <w:noProof/>
-            <w:webHidden/>
-          </w:rPr>
-          <w:fldChar w:fldCharType="end"/>
-        </w:r>
-      </w:hyperlink>
-    </w:p>
-    <w:p>
-      <w:pPr>
-        <w:pStyle w:val="TOC1"/>
-        <w:tabs>
-          <w:tab w:val="left" w:pos="1100"/>
-          <w:tab w:val="right" w:leader="dot" w:pos="8299"/>
-        </w:tabs>
-        <w:spacing w:line="276" w:lineRule="auto"/>
-        <w:rPr>
-          <w:rFonts w:asciiTheme="minorHAnsi" w:eastAsiaTheme="minorEastAsia" w:hAnsiTheme="minorHAnsi" w:cstheme="minorBidi"/>
-          <w:noProof/>
-          <w:sz w:val="22"/>
-          <w:szCs w:val="22"/>
-          <w:lang w:eastAsia="en-GB"/>
-        </w:rPr>
-      </w:pPr>
-      <w:hyperlink w:anchor="_Toc376003354" w:history="1">
-        <w:r>
-          <w:rPr>
-            <w:rStyle w:val="Hyperlink"/>
-            <w:noProof/>
-          </w:rPr>
-          <w:t>3</w:t>
-        </w:r>
-        <w:r>
-          <w:rPr>
-            <w:rFonts w:asciiTheme="minorHAnsi" w:eastAsiaTheme="minorEastAsia" w:hAnsiTheme="minorHAnsi" w:cstheme="minorBidi"/>
-            <w:noProof/>
-            <w:sz w:val="22"/>
-            <w:szCs w:val="22"/>
-            <w:lang w:eastAsia="en-GB"/>
-          </w:rPr>
-          <w:tab/>
-        </w:r>
-        <w:r>
-          <w:rPr>
-            <w:rStyle w:val="Hyperlink"/>
-            <w:noProof/>
-          </w:rPr>
-          <w:t>Conclusion</w:t>
-        </w:r>
-        <w:r>
-          <w:rPr>
-            <w:noProof/>
-            <w:webHidden/>
-          </w:rPr>
-          <w:tab/>
-        </w:r>
-        <w:r>
-          <w:rPr>
-            <w:noProof/>
-            <w:webHidden/>
-          </w:rPr>
-          <w:fldChar w:fldCharType="begin"/>
-        </w:r>
-        <w:r>
-          <w:rPr>
-            <w:noProof/>
-            <w:webHidden/>
-          </w:rPr>
-          <w:instrText xml:space="preserve"> PAGEREF _Toc376003354 \h </w:instrText>
-        </w:r>
-        <w:r>
-          <w:rPr>
-            <w:noProof/>
-            <w:webHidden/>
-          </w:rPr>
-        </w:r>
-        <w:r>
-          <w:rPr>
-            <w:noProof/>
-            <w:webHidden/>
-          </w:rPr>
-          <w:fldChar w:fldCharType="separate"/>
-        </w:r>
-        <w:r>
-          <w:rPr>
-            <w:noProof/>
-            <w:webHidden/>
-          </w:rPr>
-          <w:t>4</w:t>
-        </w:r>
-        <w:r>
-          <w:rPr>
-            <w:noProof/>
-            <w:webHidden/>
-          </w:rPr>
-          <w:fldChar w:fldCharType="end"/>
-        </w:r>
-      </w:hyperlink>
-    </w:p>
-    <w:p>
-      <w:pPr>
-        <w:pStyle w:val="TOC1"/>
-        <w:tabs>
-          <w:tab w:val="left" w:pos="1100"/>
-          <w:tab w:val="right" w:leader="dot" w:pos="8299"/>
-        </w:tabs>
-        <w:spacing w:line="276" w:lineRule="auto"/>
-        <w:rPr>
-          <w:rFonts w:asciiTheme="minorHAnsi" w:eastAsiaTheme="minorEastAsia" w:hAnsiTheme="minorHAnsi" w:cstheme="minorBidi"/>
-          <w:noProof/>
-          <w:sz w:val="22"/>
-          <w:szCs w:val="22"/>
-          <w:lang w:eastAsia="en-GB"/>
-        </w:rPr>
-      </w:pPr>
-      <w:hyperlink w:anchor="_Toc376003355" w:history="1">
-        <w:r>
-          <w:rPr>
-            <w:rStyle w:val="Hyperlink"/>
-            <w:noProof/>
-          </w:rPr>
-          <w:t>4</w:t>
-        </w:r>
-        <w:r>
-          <w:rPr>
-            <w:rFonts w:asciiTheme="minorHAnsi" w:eastAsiaTheme="minorEastAsia" w:hAnsiTheme="minorHAnsi" w:cstheme="minorBidi"/>
-            <w:noProof/>
-            <w:sz w:val="22"/>
-            <w:szCs w:val="22"/>
-            <w:lang w:eastAsia="en-GB"/>
-          </w:rPr>
-          <w:tab/>
-        </w:r>
-        <w:r>
-          <w:rPr>
-            <w:rStyle w:val="Hyperlink"/>
-            <w:noProof/>
-          </w:rPr>
-          <w:t>References</w:t>
-        </w:r>
-        <w:r>
-          <w:rPr>
-            <w:noProof/>
-            <w:webHidden/>
-          </w:rPr>
-          <w:tab/>
-        </w:r>
-        <w:r>
-          <w:rPr>
-            <w:noProof/>
-            <w:webHidden/>
-          </w:rPr>
-          <w:fldChar w:fldCharType="begin"/>
-        </w:r>
-        <w:r>
-          <w:rPr>
-            <w:noProof/>
-            <w:webHidden/>
-          </w:rPr>
-          <w:instrText xml:space="preserve"> PAGEREF _Toc376003355 \h </w:instrText>
-        </w:r>
-        <w:r>
-          <w:rPr>
-            <w:noProof/>
-            <w:webHidden/>
-          </w:rPr>
-        </w:r>
-        <w:r>
-          <w:rPr>
-            <w:noProof/>
-            <w:webHidden/>
-          </w:rPr>
-          <w:fldChar w:fldCharType="separate"/>
-        </w:r>
-        <w:r>
-          <w:rPr>
-            <w:noProof/>
-            <w:webHidden/>
-          </w:rPr>
-          <w:t>5</w:t>
-        </w:r>
-        <w:r>
-          <w:rPr>
-            <w:noProof/>
-            <w:webHidden/>
-          </w:rPr>
-          <w:fldChar w:fldCharType="end"/>
-        </w:r>
-      </w:hyperlink>
-    </w:p>
-    <w:p>
-      <w:pPr>
-        <w:pStyle w:val="TOC1"/>
-        <w:tabs>
-          <w:tab w:val="left" w:pos="1320"/>
-          <w:tab w:val="right" w:leader="dot" w:pos="8299"/>
-        </w:tabs>
-        <w:spacing w:line="276" w:lineRule="auto"/>
-        <w:rPr>
-          <w:rFonts w:asciiTheme="minorHAnsi" w:eastAsiaTheme="minorEastAsia" w:hAnsiTheme="minorHAnsi" w:cstheme="minorBidi"/>
-          <w:noProof/>
-          <w:sz w:val="22"/>
-          <w:szCs w:val="22"/>
-          <w:lang w:eastAsia="en-GB"/>
-        </w:rPr>
-      </w:pPr>
-      <w:hyperlink w:anchor="_Toc376003356" w:history="1">
-        <w:r>
-          <w:rPr>
-            <w:rStyle w:val="Hyperlink"/>
-            <w:noProof/>
-          </w:rPr>
-          <w:t>51.</w:t>
-        </w:r>
-        <w:r>
-          <w:rPr>
-            <w:rFonts w:asciiTheme="minorHAnsi" w:eastAsiaTheme="minorEastAsia" w:hAnsiTheme="minorHAnsi" w:cstheme="minorBidi"/>
-            <w:noProof/>
-            <w:sz w:val="22"/>
-            <w:szCs w:val="22"/>
-            <w:lang w:eastAsia="en-GB"/>
-          </w:rPr>
-          <w:tab/>
-        </w:r>
-        <w:r>
-          <w:rPr>
-            <w:rStyle w:val="Hyperlink"/>
-            <w:noProof/>
-          </w:rPr>
-          <w:t xml:space="preserve"> Appendix</w:t>
-        </w:r>
-        <w:r>
-          <w:rPr>
-            <w:noProof/>
-            <w:webHidden/>
-          </w:rPr>
-          <w:tab/>
-        </w:r>
-        <w:r>
-          <w:rPr>
-            <w:noProof/>
-            <w:webHidden/>
-          </w:rPr>
-          <w:fldChar w:fldCharType="begin"/>
-        </w:r>
-        <w:r>
-          <w:rPr>
-            <w:noProof/>
-            <w:webHidden/>
-          </w:rPr>
-          <w:instrText xml:space="preserve"> PAGEREF _Toc376003356 \h </w:instrText>
-        </w:r>
-        <w:r>
-          <w:rPr>
-            <w:noProof/>
-            <w:webHidden/>
-          </w:rPr>
-        </w:r>
-        <w:r>
-          <w:rPr>
-            <w:noProof/>
-            <w:webHidden/>
-          </w:rPr>
-          <w:fldChar w:fldCharType="separate"/>
-        </w:r>
-        <w:r>
-          <w:rPr>
-            <w:noProof/>
-            <w:webHidden/>
-          </w:rPr>
-          <w:t>6</w:t>
+          <w:t>8</w:t>
         </w:r>
         <w:r>
           <w:rPr>
@@ -1508,7 +1668,7 @@
           <w:lang w:eastAsia="en-GB"/>
         </w:rPr>
       </w:pPr>
-      <w:hyperlink w:anchor="_Toc376003357" w:history="1">
+      <w:hyperlink w:anchor="_Toc376636198" w:history="1">
         <w:r>
           <w:rPr>
             <w:rStyle w:val="Hyperlink"/>
@@ -1552,7 +1712,7 @@
             <w:noProof/>
             <w:webHidden/>
           </w:rPr>
-          <w:instrText xml:space="preserve"> PAGEREF _Toc376003357 \h </w:instrText>
+          <w:instrText xml:space="preserve"> PAGEREF _Toc376636198 \h </w:instrText>
         </w:r>
         <w:r>
           <w:rPr>
@@ -1572,7 +1732,7 @@
             <w:noProof/>
             <w:webHidden/>
           </w:rPr>
-          <w:t>6</w:t>
+          <w:t>8</w:t>
         </w:r>
         <w:r>
           <w:rPr>
@@ -1599,18 +1759,20 @@
       <w:r>
         <w:br w:type="page"/>
       </w:r>
-      <w:bookmarkStart w:id="15" w:name="_Toc343546558"/>
-      <w:bookmarkStart w:id="16" w:name="_Toc344214478"/>
-      <w:bookmarkStart w:id="17" w:name="_Toc345474267"/>
-      <w:bookmarkStart w:id="18" w:name="_Toc376003343"/>
+      <w:bookmarkStart w:id="18" w:name="_Toc343546558"/>
+      <w:bookmarkStart w:id="19" w:name="_Toc344214478"/>
+      <w:bookmarkStart w:id="20" w:name="_Toc345474267"/>
+      <w:bookmarkStart w:id="21" w:name="_Toc376003343"/>
+      <w:bookmarkStart w:id="22" w:name="_Toc376636182"/>
       <w:r>
         <w:lastRenderedPageBreak/>
         <w:t>Table of Figures</w:t>
       </w:r>
-      <w:bookmarkEnd w:id="15"/>
-      <w:bookmarkEnd w:id="16"/>
-      <w:bookmarkEnd w:id="17"/>
       <w:bookmarkEnd w:id="18"/>
+      <w:bookmarkEnd w:id="19"/>
+      <w:bookmarkEnd w:id="20"/>
+      <w:bookmarkEnd w:id="21"/>
+      <w:bookmarkEnd w:id="22"/>
     </w:p>
     <w:p>
       <w:pPr>
@@ -1641,13 +1803,13 @@
       <w:r>
         <w:fldChar w:fldCharType="separate"/>
       </w:r>
-      <w:hyperlink w:anchor="_Toc376003460" w:history="1">
+      <w:hyperlink w:anchor="_Toc376636163" w:history="1">
         <w:r>
           <w:rPr>
             <w:rStyle w:val="Hyperlink"/>
             <w:noProof/>
           </w:rPr>
-          <w:t>Figure 1 – create_rfmon.sh</w:t>
+          <w:t>Figure 1 - Code Organisation</w:t>
         </w:r>
         <w:r>
           <w:rPr>
@@ -1668,7 +1830,7 @@
             <w:noProof/>
             <w:webHidden/>
           </w:rPr>
-          <w:instrText xml:space="preserve"> PAGEREF _Toc376003460 \h </w:instrText>
+          <w:instrText xml:space="preserve"> PAGEREF _Toc376636163 \h </w:instrText>
         </w:r>
         <w:r>
           <w:rPr>
@@ -1689,6 +1851,298 @@
             <w:webHidden/>
           </w:rPr>
           <w:t>3</w:t>
+        </w:r>
+        <w:r>
+          <w:rPr>
+            <w:noProof/>
+            <w:webHidden/>
+          </w:rPr>
+          <w:fldChar w:fldCharType="end"/>
+        </w:r>
+      </w:hyperlink>
+    </w:p>
+    <w:p>
+      <w:pPr>
+        <w:pStyle w:val="TableofFigures"/>
+        <w:tabs>
+          <w:tab w:val="right" w:leader="dot" w:pos="8299"/>
+        </w:tabs>
+        <w:rPr>
+          <w:rFonts w:asciiTheme="minorHAnsi" w:eastAsiaTheme="minorEastAsia" w:hAnsiTheme="minorHAnsi" w:cstheme="minorBidi"/>
+          <w:smallCaps w:val="0"/>
+          <w:noProof/>
+          <w:sz w:val="22"/>
+          <w:szCs w:val="22"/>
+          <w:lang w:eastAsia="en-GB"/>
+        </w:rPr>
+      </w:pPr>
+      <w:hyperlink w:anchor="_Toc376636164" w:history="1">
+        <w:r>
+          <w:rPr>
+            <w:rStyle w:val="Hyperlink"/>
+            <w:noProof/>
+          </w:rPr>
+          <w:t>Figure 2 - Cells to Pixels Transformation</w:t>
+        </w:r>
+        <w:r>
+          <w:rPr>
+            <w:noProof/>
+            <w:webHidden/>
+          </w:rPr>
+          <w:tab/>
+        </w:r>
+        <w:r>
+          <w:rPr>
+            <w:noProof/>
+            <w:webHidden/>
+          </w:rPr>
+          <w:fldChar w:fldCharType="begin"/>
+        </w:r>
+        <w:r>
+          <w:rPr>
+            <w:noProof/>
+            <w:webHidden/>
+          </w:rPr>
+          <w:instrText xml:space="preserve"> PAGEREF _Toc376636164 \h </w:instrText>
+        </w:r>
+        <w:r>
+          <w:rPr>
+            <w:noProof/>
+            <w:webHidden/>
+          </w:rPr>
+        </w:r>
+        <w:r>
+          <w:rPr>
+            <w:noProof/>
+            <w:webHidden/>
+          </w:rPr>
+          <w:fldChar w:fldCharType="separate"/>
+        </w:r>
+        <w:r>
+          <w:rPr>
+            <w:noProof/>
+            <w:webHidden/>
+          </w:rPr>
+          <w:t>4</w:t>
+        </w:r>
+        <w:r>
+          <w:rPr>
+            <w:noProof/>
+            <w:webHidden/>
+          </w:rPr>
+          <w:fldChar w:fldCharType="end"/>
+        </w:r>
+      </w:hyperlink>
+    </w:p>
+    <w:p>
+      <w:pPr>
+        <w:pStyle w:val="TableofFigures"/>
+        <w:tabs>
+          <w:tab w:val="right" w:leader="dot" w:pos="8299"/>
+        </w:tabs>
+        <w:rPr>
+          <w:rFonts w:asciiTheme="minorHAnsi" w:eastAsiaTheme="minorEastAsia" w:hAnsiTheme="minorHAnsi" w:cstheme="minorBidi"/>
+          <w:smallCaps w:val="0"/>
+          <w:noProof/>
+          <w:sz w:val="22"/>
+          <w:szCs w:val="22"/>
+          <w:lang w:eastAsia="en-GB"/>
+        </w:rPr>
+      </w:pPr>
+      <w:hyperlink w:anchor="_Toc376636165" w:history="1">
+        <w:r>
+          <w:rPr>
+            <w:rStyle w:val="Hyperlink"/>
+            <w:noProof/>
+          </w:rPr>
+          <w:t>Figure 3 – Pixels to Cells Transformation</w:t>
+        </w:r>
+        <w:r>
+          <w:rPr>
+            <w:noProof/>
+            <w:webHidden/>
+          </w:rPr>
+          <w:tab/>
+        </w:r>
+        <w:r>
+          <w:rPr>
+            <w:noProof/>
+            <w:webHidden/>
+          </w:rPr>
+          <w:fldChar w:fldCharType="begin"/>
+        </w:r>
+        <w:r>
+          <w:rPr>
+            <w:noProof/>
+            <w:webHidden/>
+          </w:rPr>
+          <w:instrText xml:space="preserve"> PAGEREF _Toc376636165 \h </w:instrText>
+        </w:r>
+        <w:r>
+          <w:rPr>
+            <w:noProof/>
+            <w:webHidden/>
+          </w:rPr>
+        </w:r>
+        <w:r>
+          <w:rPr>
+            <w:noProof/>
+            <w:webHidden/>
+          </w:rPr>
+          <w:fldChar w:fldCharType="separate"/>
+        </w:r>
+        <w:r>
+          <w:rPr>
+            <w:noProof/>
+            <w:webHidden/>
+          </w:rPr>
+          <w:t>4</w:t>
+        </w:r>
+        <w:r>
+          <w:rPr>
+            <w:noProof/>
+            <w:webHidden/>
+          </w:rPr>
+          <w:fldChar w:fldCharType="end"/>
+        </w:r>
+      </w:hyperlink>
+    </w:p>
+    <w:p>
+      <w:pPr>
+        <w:pStyle w:val="TableofFigures"/>
+        <w:tabs>
+          <w:tab w:val="right" w:leader="dot" w:pos="8299"/>
+        </w:tabs>
+        <w:rPr>
+          <w:rFonts w:asciiTheme="minorHAnsi" w:eastAsiaTheme="minorEastAsia" w:hAnsiTheme="minorHAnsi" w:cstheme="minorBidi"/>
+          <w:smallCaps w:val="0"/>
+          <w:noProof/>
+          <w:sz w:val="22"/>
+          <w:szCs w:val="22"/>
+          <w:lang w:eastAsia="en-GB"/>
+        </w:rPr>
+      </w:pPr>
+      <w:hyperlink w:anchor="_Toc376636166" w:history="1">
+        <w:r>
+          <w:rPr>
+            <w:rStyle w:val="Hyperlink"/>
+            <w:noProof/>
+          </w:rPr>
+          <w:t>Figure 4 - Pseudo Algorithm: function Life.nextGeneration</w:t>
+        </w:r>
+        <w:r>
+          <w:rPr>
+            <w:noProof/>
+            <w:webHidden/>
+          </w:rPr>
+          <w:tab/>
+        </w:r>
+        <w:r>
+          <w:rPr>
+            <w:noProof/>
+            <w:webHidden/>
+          </w:rPr>
+          <w:fldChar w:fldCharType="begin"/>
+        </w:r>
+        <w:r>
+          <w:rPr>
+            <w:noProof/>
+            <w:webHidden/>
+          </w:rPr>
+          <w:instrText xml:space="preserve"> PAGEREF _Toc376636166 \h </w:instrText>
+        </w:r>
+        <w:r>
+          <w:rPr>
+            <w:noProof/>
+            <w:webHidden/>
+          </w:rPr>
+        </w:r>
+        <w:r>
+          <w:rPr>
+            <w:noProof/>
+            <w:webHidden/>
+          </w:rPr>
+          <w:fldChar w:fldCharType="separate"/>
+        </w:r>
+        <w:r>
+          <w:rPr>
+            <w:noProof/>
+            <w:webHidden/>
+          </w:rPr>
+          <w:t>5</w:t>
+        </w:r>
+        <w:r>
+          <w:rPr>
+            <w:noProof/>
+            <w:webHidden/>
+          </w:rPr>
+          <w:fldChar w:fldCharType="end"/>
+        </w:r>
+      </w:hyperlink>
+    </w:p>
+    <w:p>
+      <w:pPr>
+        <w:pStyle w:val="TableofFigures"/>
+        <w:tabs>
+          <w:tab w:val="right" w:leader="dot" w:pos="8299"/>
+        </w:tabs>
+        <w:rPr>
+          <w:rFonts w:asciiTheme="minorHAnsi" w:eastAsiaTheme="minorEastAsia" w:hAnsiTheme="minorHAnsi" w:cstheme="minorBidi"/>
+          <w:smallCaps w:val="0"/>
+          <w:noProof/>
+          <w:sz w:val="22"/>
+          <w:szCs w:val="22"/>
+          <w:lang w:eastAsia="en-GB"/>
+        </w:rPr>
+      </w:pPr>
+      <w:hyperlink w:anchor="_Toc376636167" w:history="1">
+        <w:r>
+          <w:rPr>
+            <w:rStyle w:val="Hyperlink"/>
+            <w:noProof/>
+          </w:rPr>
+          <w:t>Figure 5 – create_rfmon.sh</w:t>
+        </w:r>
+        <w:r>
+          <w:rPr>
+            <w:noProof/>
+            <w:webHidden/>
+          </w:rPr>
+          <w:tab/>
+        </w:r>
+        <w:r>
+          <w:rPr>
+            <w:noProof/>
+            <w:webHidden/>
+          </w:rPr>
+          <w:fldChar w:fldCharType="begin"/>
+        </w:r>
+        <w:r>
+          <w:rPr>
+            <w:noProof/>
+            <w:webHidden/>
+          </w:rPr>
+          <w:instrText xml:space="preserve"> PAGEREF _Toc376636167 \h </w:instrText>
+        </w:r>
+        <w:r>
+          <w:rPr>
+            <w:noProof/>
+            <w:webHidden/>
+          </w:rPr>
+        </w:r>
+        <w:r>
+          <w:rPr>
+            <w:noProof/>
+            <w:webHidden/>
+          </w:rPr>
+          <w:fldChar w:fldCharType="separate"/>
+        </w:r>
+        <w:r>
+          <w:rPr>
+            <w:noProof/>
+            <w:webHidden/>
+          </w:rPr>
+          <w:t>5</w:t>
         </w:r>
         <w:r>
           <w:rPr>
@@ -1730,12 +2184,12 @@
           <w:numId w:val="20"/>
         </w:numPr>
       </w:pPr>
-      <w:bookmarkStart w:id="19" w:name="_Toc376003344"/>
+      <w:bookmarkStart w:id="23" w:name="_Toc376636183"/>
       <w:r>
         <w:lastRenderedPageBreak/>
         <w:t>User Documentation</w:t>
       </w:r>
-      <w:bookmarkEnd w:id="19"/>
+      <w:bookmarkEnd w:id="23"/>
     </w:p>
     <w:p>
       <w:pPr>
@@ -1782,18 +2236,24 @@
       <w:pPr>
         <w:pStyle w:val="Heading2"/>
       </w:pPr>
-      <w:bookmarkStart w:id="20" w:name="_Toc376003345"/>
+      <w:bookmarkStart w:id="24" w:name="_Toc376636184"/>
       <w:r>
         <w:t>Conway’s Game of Life</w:t>
       </w:r>
-      <w:bookmarkEnd w:id="20"/>
+      <w:bookmarkEnd w:id="24"/>
     </w:p>
     <w:p>
       <w:pPr>
         <w:spacing w:line="276" w:lineRule="auto"/>
       </w:pPr>
       <w:r>
-        <w:t>Both dialog windows use Tabbed Document I</w:t>
+        <w:t>Both dialog windows</w:t>
+      </w:r>
+      <w:r>
+        <w:t>, Conway’s Game of Life and Rule 30,</w:t>
+      </w:r>
+      <w:r>
+        <w:t xml:space="preserve"> use Tabbed Document I</w:t>
       </w:r>
       <w:r>
         <w:t>nterface</w:t>
@@ -1845,9 +2305,11 @@
       <w:pPr>
         <w:pStyle w:val="Heading3"/>
       </w:pPr>
+      <w:bookmarkStart w:id="25" w:name="_Toc376636185"/>
       <w:r>
         <w:t>Plain Mode</w:t>
       </w:r>
+      <w:bookmarkEnd w:id="25"/>
     </w:p>
     <w:p>
       <w:pPr>
@@ -1856,229 +2318,428 @@
       <w:r>
         <w:t xml:space="preserve">Tab Home has four groups of controls: Selection Mode, Navigation Controls, Speed and Stats. </w:t>
       </w:r>
+      <w:r>
+        <w:t>“Selection Mode” group contains three radio buttons</w:t>
+      </w:r>
+      <w:r>
+        <w:t>,</w:t>
+      </w:r>
+      <w:r>
+        <w:t xml:space="preserve"> which enable switching between three different game modes.</w:t>
+      </w:r>
+      <w:r>
+        <w:t xml:space="preserve"> The default mode is “Plain Mode”. </w:t>
+      </w:r>
+      <w:r>
+        <w:t xml:space="preserve">In this mode user can use </w:t>
+      </w:r>
+      <w:r>
+        <w:t>“Navigation C</w:t>
+      </w:r>
+      <w:r>
+        <w:t>ontrols</w:t>
+      </w:r>
+      <w:r>
+        <w:t>”</w:t>
+      </w:r>
+      <w:r>
+        <w:t xml:space="preserve"> to start and stop the game</w:t>
+      </w:r>
+      <w:r>
+        <w:t xml:space="preserve">, or </w:t>
+      </w:r>
+      <w:r>
+        <w:t>step</w:t>
+      </w:r>
+      <w:r>
+        <w:t xml:space="preserve"> forward</w:t>
+      </w:r>
+      <w:r>
+        <w:t xml:space="preserve"> through the game</w:t>
+      </w:r>
+      <w:r>
+        <w:t xml:space="preserve"> by pressing button “Next Generation”.</w:t>
+      </w:r>
+      <w:r>
+        <w:t xml:space="preserve"> </w:t>
+      </w:r>
+      <w:r>
+        <w:t>Grid</w:t>
+      </w:r>
+      <w:r>
+        <w:t xml:space="preserve"> can be cleared </w:t>
+      </w:r>
+      <w:r>
+        <w:t>using button “Clear”.</w:t>
+      </w:r>
+      <w:r>
+        <w:t xml:space="preserve"> Speed of </w:t>
+      </w:r>
+      <w:r>
+        <w:t xml:space="preserve">redrawing the grid </w:t>
+      </w:r>
+      <w:r>
+        <w:t>ca</w:t>
+      </w:r>
+      <w:r>
+        <w:t>n be manually changed using the slider or by entering the value instead of the orange number and pressing enter.</w:t>
+      </w:r>
+      <w:r>
+        <w:t xml:space="preserve"> The last group contains non-edi</w:t>
+      </w:r>
+      <w:r>
+        <w:t>table statistics about the game, for example number</w:t>
+      </w:r>
+      <w:r>
+        <w:t xml:space="preserve"> of past generations</w:t>
+      </w:r>
+      <w:r>
+        <w:t>.</w:t>
+      </w:r>
     </w:p>
     <w:p>
       <w:pPr>
         <w:spacing w:line="276" w:lineRule="auto"/>
       </w:pPr>
       <w:r>
-        <w:t xml:space="preserve">In this mode user can use </w:t>
-      </w:r>
-      <w:r>
-        <w:t>“Navigation C</w:t>
-      </w:r>
-      <w:r>
-        <w:t>ontrols</w:t>
-      </w:r>
-      <w:r>
-        <w:t>”</w:t>
-      </w:r>
-      <w:r>
-        <w:t xml:space="preserve"> to start and stop the game</w:t>
-      </w:r>
-      <w:r>
-        <w:t xml:space="preserve">, or </w:t>
-      </w:r>
-      <w:r>
-        <w:t>step</w:t>
-      </w:r>
-      <w:r>
-        <w:t xml:space="preserve"> forward</w:t>
-      </w:r>
-      <w:r>
-        <w:t xml:space="preserve"> through the game</w:t>
-      </w:r>
-      <w:r>
-        <w:t xml:space="preserve"> by pressing button “Next Generation”.</w:t>
+        <w:t>This mode allows loading of patterns using d</w:t>
+      </w:r>
+      <w:r>
+        <w:t>rop-down list</w:t>
+      </w:r>
+      <w:r>
+        <w:t xml:space="preserve"> from tab “Patterns”. Application provides 34 patterns. All patterns have a word “glider” in the name.</w:t>
+      </w:r>
+    </w:p>
+    <w:p>
+      <w:pPr>
+        <w:spacing w:line="276" w:lineRule="auto"/>
+      </w:pPr>
+      <w:r>
+        <w:t xml:space="preserve">Tab “Graphics” allows user to resize the grid using spinner. Spinner </w:t>
+      </w:r>
+      <w:r>
+        <w:t xml:space="preserve">generally </w:t>
+      </w:r>
+      <w:r>
+        <w:t>e</w:t>
+      </w:r>
+      <w:r>
+        <w:t>nhance</w:t>
+      </w:r>
+      <w:r>
+        <w:t>s</w:t>
+      </w:r>
+      <w:r>
+        <w:t xml:space="preserve"> a text in</w:t>
+      </w:r>
+      <w:r>
+        <w:t>put for entering numeric values</w:t>
+      </w:r>
+      <w:r>
+        <w:t xml:space="preserve"> with up/down buttons and arrow key handling.</w:t>
       </w:r>
       <w:r>
         <w:t xml:space="preserve"> </w:t>
       </w:r>
       <w:r>
-        <w:t>Grid</w:t>
-      </w:r>
-      <w:r>
-        <w:t xml:space="preserve"> can be cleared </w:t>
-      </w:r>
-      <w:r>
-        <w:t>using button “Clear”.</w:t>
-      </w:r>
-      <w:r>
-        <w:t xml:space="preserve"> Speed of </w:t>
-      </w:r>
-      <w:r>
-        <w:t xml:space="preserve">redrawing the grid </w:t>
-      </w:r>
-      <w:r>
-        <w:t>ca</w:t>
-      </w:r>
-      <w:r>
-        <w:t>n be manually changed using the slider or by entering the value instead of the orange number and pressing enter.</w:t>
-      </w:r>
-      <w:r>
-        <w:t xml:space="preserve"> The last group contains non-edi</w:t>
-      </w:r>
-      <w:r>
-        <w:t>table statistics about the game, for example number</w:t>
-      </w:r>
-      <w:r>
-        <w:t xml:space="preserve"> of past generations</w:t>
+        <w:t>In addition to this functionality u</w:t>
+      </w:r>
+      <w:r>
+        <w:t xml:space="preserve">ser can manually rewrite the numbers. By pressing ENTER user confirms his attention to resize the grid. </w:t>
+      </w:r>
+      <w:r>
+        <w:t>The current version of this application initializes the grid</w:t>
+      </w:r>
+      <w:r>
+        <w:t xml:space="preserve"> on every resize event. That causes the loss of the current pattern on the grid. </w:t>
+      </w:r>
+    </w:p>
+    <w:p>
+      <w:pPr>
+        <w:spacing w:line="276" w:lineRule="auto"/>
+      </w:pPr>
+      <w:r>
+        <w:t xml:space="preserve">The last feature is “Display Mode”, where user can select between four different display modes. The default mode is “Rectangle”, which </w:t>
+      </w:r>
+      <w:r>
+        <w:t xml:space="preserve">displays rectangles with white </w:t>
+      </w:r>
+      <w:r>
+        <w:t xml:space="preserve">inside </w:t>
+      </w:r>
+      <w:r>
+        <w:t>having</w:t>
+      </w:r>
+      <w:r>
+        <w:t xml:space="preserve"> black border for dead cell, and black inside for </w:t>
+      </w:r>
+      <w:r>
+        <w:t xml:space="preserve">a </w:t>
+      </w:r>
+      <w:r>
+        <w:t>live cell.</w:t>
+      </w:r>
+      <w:r>
+        <w:t xml:space="preserve"> </w:t>
+      </w:r>
+      <w:r>
+        <w:t>Mode “Circle” draws blue circles inside rectangle when cell is alive.</w:t>
+      </w:r>
+      <w:r>
+        <w:t xml:space="preserve"> “Trail” mode redraws the grid with blue colour. Life cells appear blue, dead cell has white inside and blue border. Orange border </w:t>
+      </w:r>
+      <w:r>
+        <w:t xml:space="preserve">of dead or alive cell </w:t>
+      </w:r>
+      <w:r>
+        <w:t xml:space="preserve">indicates that that cell has been </w:t>
+      </w:r>
+      <w:r>
+        <w:lastRenderedPageBreak/>
+        <w:t>previously alive. This mode displays the movement of live patterns.</w:t>
+      </w:r>
+      <w:r>
+        <w:t xml:space="preserve"> Mode “Trail without grid” is similar to “Trail” mode, except that it does not draw grid for Universe, but draws orange grid for previously visited (alive) cells.</w:t>
+      </w:r>
+      <w:r>
+        <w:t xml:space="preserve"> In this mode user can see more clearly the shape of the area which has been created by pattern.</w:t>
+      </w:r>
+    </w:p>
+    <w:p>
+      <w:pPr>
+        <w:pStyle w:val="Heading4"/>
+      </w:pPr>
+      <w:r>
+        <w:t>Create Pattern Mode</w:t>
+      </w:r>
+    </w:p>
+    <w:p>
+      <w:pPr>
+        <w:spacing w:line="276" w:lineRule="auto"/>
+      </w:pPr>
+      <w:r>
+        <w:t xml:space="preserve">This is </w:t>
+      </w:r>
+      <w:r>
+        <w:t xml:space="preserve">the </w:t>
+      </w:r>
+      <w:r>
+        <w:t>first half of the solution to the given task.</w:t>
+      </w:r>
+      <w:r>
+        <w:t xml:space="preserve"> User can select starting points, or patterns and system continuously </w:t>
+      </w:r>
+      <w:r>
+        <w:t>sends g</w:t>
+      </w:r>
+      <w:r>
+        <w:t xml:space="preserve">liders. </w:t>
+      </w:r>
+      <w:r>
+        <w:t xml:space="preserve">If </w:t>
+      </w:r>
+      <w:r>
+        <w:t>Universe does not contain live cells on first and every 14</w:t>
+      </w:r>
+      <w:r>
+        <w:rPr>
+          <w:vertAlign w:val="superscript"/>
+        </w:rPr>
+        <w:t>th</w:t>
+      </w:r>
+      <w:r>
+        <w:t xml:space="preserve"> generation, system does not send gliders. </w:t>
+      </w:r>
+      <w:r>
+        <w:t>When Universe is alive, g</w:t>
+      </w:r>
+      <w:r>
+        <w:t>liders emerge starting from upper left corner and continue to emerge up to upper right corner. Every 14</w:t>
+      </w:r>
+      <w:r>
+        <w:rPr>
+          <w:vertAlign w:val="superscript"/>
+        </w:rPr>
+        <w:t>th</w:t>
+      </w:r>
+      <w:r>
+        <w:t xml:space="preserve"> generation</w:t>
+      </w:r>
+      <w:r>
+        <w:t xml:space="preserve"> a</w:t>
+      </w:r>
+      <w:r>
+        <w:t xml:space="preserve"> </w:t>
+      </w:r>
+      <w:r>
+        <w:t>new</w:t>
+      </w:r>
+      <w:r>
+        <w:t xml:space="preserve"> </w:t>
+      </w:r>
+      <w:r>
+        <w:t>glider is drawn moved by 4 cells horizontally.</w:t>
+      </w:r>
+      <w:r>
+        <w:t xml:space="preserve"> The same way and in the same time gliders emerge from bottom.</w:t>
+      </w:r>
+      <w:r>
+        <w:t xml:space="preserve"> System this way creates chaos.</w:t>
+      </w:r>
+    </w:p>
+    <w:p>
+      <w:pPr>
+        <w:pStyle w:val="Heading4"/>
+      </w:pPr>
+      <w:r>
+        <w:t>Create Glider Mode</w:t>
+      </w:r>
+    </w:p>
+    <w:p>
+      <w:pPr>
+        <w:spacing w:line="276" w:lineRule="auto"/>
+      </w:pPr>
+      <w:r>
+        <w:t xml:space="preserve">“Create Glider” mode is a second part to the solution. When game is switched to this mode, 15 random shapes on random positions are added to the next generation. This shapes are displayed on the grid together with message which invites user to set starting points. </w:t>
+      </w:r>
+      <w:r>
+        <w:t xml:space="preserve">In the next generation a </w:t>
+      </w:r>
+      <w:r>
+        <w:t>g</w:t>
+      </w:r>
+      <w:r>
+        <w:t xml:space="preserve">lider or </w:t>
+      </w:r>
+      <w:r>
+        <w:t xml:space="preserve">lightweight spaceship </w:t>
+      </w:r>
+      <w:r>
+        <w:t>(small fish)</w:t>
+      </w:r>
+      <w:r>
+        <w:t xml:space="preserve"> emerges from </w:t>
+      </w:r>
+      <w:r>
+        <w:t xml:space="preserve">every </w:t>
+      </w:r>
+      <w:r>
+        <w:t>starting point</w:t>
+      </w:r>
+      <w:r>
+        <w:t>. G</w:t>
+      </w:r>
+      <w:r>
+        <w:t xml:space="preserve">lider moves diagonally at a quarter of the speed of light. The lightweight spaceship moves </w:t>
+      </w:r>
+      <w:r>
+        <w:t>horizontally</w:t>
+      </w:r>
+      <w:r>
+        <w:t xml:space="preserve"> or </w:t>
+      </w:r>
+      <w:r>
+        <w:t>vertically</w:t>
+      </w:r>
+      <w:r>
+        <w:t xml:space="preserve"> at half the speed of light</w:t>
       </w:r>
       <w:r>
         <w:t>.</w:t>
       </w:r>
+      <w:r>
+        <w:t xml:space="preserve"> Glider or </w:t>
+      </w:r>
+      <w:proofErr w:type="gramStart"/>
+      <w:r>
+        <w:t>s</w:t>
+      </w:r>
+      <w:r>
+        <w:t xml:space="preserve">paceship </w:t>
+      </w:r>
+      <w:r>
+        <w:t>have</w:t>
+      </w:r>
+      <w:proofErr w:type="gramEnd"/>
+      <w:r>
+        <w:t xml:space="preserve"> directions to the closest live structure (organism). If there are more than two closest organisms to the starting point, algorithm selects direction to one of these organisms randomly.</w:t>
+      </w:r>
+    </w:p>
+    <w:p>
+      <w:pPr>
+        <w:pStyle w:val="Heading3"/>
+      </w:pPr>
+      <w:bookmarkStart w:id="26" w:name="_Toc376636186"/>
+      <w:r>
+        <w:t>Tab: Task</w:t>
+      </w:r>
+      <w:bookmarkEnd w:id="26"/>
     </w:p>
     <w:p>
       <w:pPr>
         <w:spacing w:line="276" w:lineRule="auto"/>
       </w:pPr>
       <w:r>
-        <w:t>This mode allows loading of patterns using d</w:t>
-      </w:r>
-      <w:r>
-        <w:t>rop-down list</w:t>
-      </w:r>
-      <w:r>
-        <w:t xml:space="preserve"> from tab “Patterns”. Application provides 34 patterns. All patterns have a word “glider” in the name.</w:t>
-      </w:r>
+        <w:t>This tab describes the task. Task is to c</w:t>
+      </w:r>
+      <w:r>
+        <w:t>reate an interactive implementation of the Game of Life grid, where a player can select starting points for a variety of blinkers. The system then sends gliders to destroy them, resulting in chaos. Alternatively, system randomly sets some blinkers and player sets starting point for gliders. Documentation should clearly explain algorithms used to generate the life-forms</w:t>
+      </w:r>
+      <w:r>
+        <w:t xml:space="preserve"> (chapters 2.1 and 2.2)</w:t>
+      </w:r>
+      <w:r>
+        <w:t>.</w:t>
+      </w:r>
+      <w:r>
+        <w:t xml:space="preserve"> </w:t>
+      </w:r>
+    </w:p>
+    <w:p>
+      <w:pPr>
+        <w:pStyle w:val="Heading2"/>
+      </w:pPr>
+      <w:bookmarkStart w:id="27" w:name="_Toc376636187"/>
+      <w:r>
+        <w:t>Wolfram’s Rule 30</w:t>
+      </w:r>
+      <w:bookmarkEnd w:id="27"/>
     </w:p>
     <w:p>
       <w:pPr>
         <w:spacing w:line="276" w:lineRule="auto"/>
-      </w:pPr>
-      <w:r>
-        <w:t xml:space="preserve">Tab “Graphics” allows user to resize the grid using spinner. Spinner </w:t>
-      </w:r>
-      <w:r>
-        <w:t xml:space="preserve">generally </w:t>
-      </w:r>
-      <w:r>
-        <w:t>e</w:t>
-      </w:r>
-      <w:r>
-        <w:t>nhance</w:t>
-      </w:r>
-      <w:r>
-        <w:t>s</w:t>
-      </w:r>
-      <w:r>
-        <w:t xml:space="preserve"> a text in</w:t>
-      </w:r>
-      <w:r>
-        <w:t>put for entering numeric values</w:t>
-      </w:r>
-      <w:r>
-        <w:t xml:space="preserve"> with up/down buttons and arrow key handling.</w:t>
-      </w:r>
-      <w:r>
-        <w:t xml:space="preserve"> </w:t>
-      </w:r>
-      <w:r>
-        <w:t>In addition to this functionality u</w:t>
-      </w:r>
-      <w:r>
-        <w:t xml:space="preserve">ser can manually rewrite the numbers. By pressing ENTER user confirms his attention to resize the grid. </w:t>
-      </w:r>
-      <w:r>
-        <w:t>The current version of this application initializes the grid</w:t>
-      </w:r>
-      <w:r>
-        <w:t xml:space="preserve"> on every resize event. That causes the loss of the current pattern on the grid. </w:t>
+        <w:ind w:firstLine="709"/>
+      </w:pPr>
+      <w:r>
+        <w:t xml:space="preserve">Wolfram’s Rule 30 window has two tabs. First tab “Home” has basic “Navigation Controls”, “Speed” and “Stats” groups, which have the same functionality as in Conway’s Game of Life window. </w:t>
+      </w:r>
+      <w:r>
+        <w:t xml:space="preserve">Rule 30 is one dimensional cellular automaton, </w:t>
+      </w:r>
+      <w:r>
+        <w:t xml:space="preserve">therefore </w:t>
+      </w:r>
+      <w:r>
+        <w:t>first row of the grid represents first generation; second row represents second generation, etc. Using this window user can see in slow motion how generations are generated</w:t>
+      </w:r>
+      <w:r>
+        <w:t xml:space="preserve"> for R</w:t>
+      </w:r>
+      <w:r>
+        <w:t>ule 30.</w:t>
       </w:r>
     </w:p>
     <w:p>
       <w:pPr>
         <w:spacing w:line="276" w:lineRule="auto"/>
-      </w:pPr>
-      <w:r>
-        <w:t>The last feature is “Display Mode”, where user can select between four different display modes. The default mode is “Rectangle”, which displays rectangles with white [inside with] black border for dead cell, and black inside of rectangle for live cell.</w:t>
-      </w:r>
-      <w:r>
-        <w:t xml:space="preserve"> </w:t>
-      </w:r>
-    </w:p>
-    <w:p>
-      <w:pPr>
-        <w:spacing w:line="276" w:lineRule="auto"/>
-      </w:pPr>
-      <w:r>
-        <w:t>continue description of display modes...</w:t>
-      </w:r>
-    </w:p>
-    <w:p>
-      <w:pPr>
-        <w:pStyle w:val="Heading4"/>
-      </w:pPr>
-      <w:r>
-        <w:lastRenderedPageBreak/>
-        <w:t>Create Pattern Mode</w:t>
-      </w:r>
-    </w:p>
-    <w:p>
-      <w:r>
-        <w:t>This is first half of the solution to the given task.</w:t>
-      </w:r>
-    </w:p>
-    <w:p>
-      <w:pPr>
-        <w:pStyle w:val="Heading4"/>
-      </w:pPr>
-      <w:r>
-        <w:t>Create Glider Mode</w:t>
-      </w:r>
-    </w:p>
-    <w:p>
-      <w:r>
-        <w:t>ghfhtr</w:t>
-      </w:r>
-    </w:p>
-    <w:p>
-      <w:pPr>
-        <w:pStyle w:val="Heading3"/>
-      </w:pPr>
-      <w:bookmarkStart w:id="21" w:name="_Toc376003349"/>
-      <w:r>
-        <w:t>Tab: Task</w:t>
-      </w:r>
-      <w:bookmarkEnd w:id="21"/>
-    </w:p>
-    <w:p>
-      <w:pPr>
-        <w:spacing w:line="276" w:lineRule="auto"/>
-      </w:pPr>
-      <w:r>
-        <w:t>This tab describes the task. Task is to c</w:t>
-      </w:r>
-      <w:r>
-        <w:t>reate an interactive implementation of the Game of Life grid, where a player can select starting points for a variety of blinkers. The system then sends gliders to destroy them, resulting in chaos. Alternatively, system randomly sets some blinkers and player sets starting point for gliders. Documentation should clearly explain algorithms used to generate the life-forms</w:t>
-      </w:r>
-      <w:r>
-        <w:t xml:space="preserve"> (chapters 2.1 and 2.2)</w:t>
-      </w:r>
-      <w:r>
-        <w:t>.</w:t>
-      </w:r>
-      <w:r>
-        <w:t xml:space="preserve"> </w:t>
-      </w:r>
-    </w:p>
-    <w:p>
-      <w:pPr>
-        <w:pStyle w:val="Heading2"/>
-      </w:pPr>
-      <w:bookmarkStart w:id="22" w:name="_Toc376003350"/>
-      <w:r>
-        <w:t>Wolfram’s Rule 30</w:t>
-      </w:r>
-      <w:bookmarkEnd w:id="22"/>
-    </w:p>
-    <w:p>
-      <w:pPr>
-        <w:spacing w:line="276" w:lineRule="auto"/>
-        <w:ind w:firstLine="0"/>
-      </w:pPr>
-      <w:r>
-        <w:t>Both researchers and</w:t>
+        <w:ind w:firstLine="709"/>
+      </w:pPr>
+      <w:r>
+        <w:t>Second tab “About Rule 30” partly explains the Wolfram Code and how number 30 becomes the rule number of this</w:t>
+      </w:r>
+      <w:r>
+        <w:t xml:space="preserve"> automaton.</w:t>
       </w:r>
     </w:p>
     <w:p>
@@ -2088,12 +2749,12 @@
       <w:r>
         <w:br w:type="page"/>
       </w:r>
-      <w:bookmarkStart w:id="23" w:name="_Toc376003351"/>
+      <w:bookmarkStart w:id="28" w:name="_Toc376636188"/>
       <w:r>
         <w:lastRenderedPageBreak/>
         <w:t>Technical Documentation</w:t>
       </w:r>
-      <w:bookmarkEnd w:id="23"/>
+      <w:bookmarkEnd w:id="28"/>
     </w:p>
     <w:p>
       <w:pPr>
@@ -2103,7 +2764,13 @@
         <w:t xml:space="preserve">Technical documentation describes algorithms and main thoughts behind the produced solution. Documentation of the solution is introduced by chapter </w:t>
       </w:r>
       <w:r>
-        <w:t>2.1 Code O</w:t>
+        <w:t>2.1</w:t>
+      </w:r>
+      <w:r>
+        <w:t>,</w:t>
+      </w:r>
+      <w:r>
+        <w:t xml:space="preserve"> Code O</w:t>
       </w:r>
       <w:r>
         <w:t>rganization</w:t>
@@ -2131,16 +2798,29 @@
       <w:pPr>
         <w:pStyle w:val="Heading2"/>
       </w:pPr>
+      <w:bookmarkStart w:id="29" w:name="_Toc376636189"/>
       <w:r>
         <w:t>Code Organization</w:t>
       </w:r>
+      <w:bookmarkEnd w:id="29"/>
     </w:p>
     <w:p>
       <w:pPr>
         <w:spacing w:line="276" w:lineRule="auto"/>
       </w:pPr>
       <w:r>
-        <w:t xml:space="preserve">The whole development of this project has been tracked using Git. Software source code has been uploaded to GitHub </w:t>
+        <w:t>D</w:t>
+      </w:r>
+      <w:r>
+        <w:t xml:space="preserve">evelopment of this project has been tracked using Git. Software source code has been uploaded to </w:t>
+      </w:r>
+      <w:proofErr w:type="spellStart"/>
+      <w:r>
+        <w:t>GitHub</w:t>
+      </w:r>
+      <w:proofErr w:type="spellEnd"/>
+      <w:r>
+        <w:t xml:space="preserve"> </w:t>
       </w:r>
       <w:r>
         <w:t xml:space="preserve">server </w:t>
@@ -2160,10 +2840,18 @@
         <w:spacing w:line="276" w:lineRule="auto"/>
       </w:pPr>
       <w:r>
-        <w:t>Development branch ‘CleanWebsite’</w:t>
-      </w:r>
-      <w:r>
-        <w:t xml:space="preserve"> has following file structure</w:t>
+        <w:t>Development branch ‘</w:t>
+      </w:r>
+      <w:proofErr w:type="spellStart"/>
+      <w:r>
+        <w:t>CleanWebsite</w:t>
+      </w:r>
+      <w:proofErr w:type="spellEnd"/>
+      <w:r>
+        <w:t>’</w:t>
+      </w:r>
+      <w:r>
+        <w:t xml:space="preserve"> has file structure</w:t>
       </w:r>
       <w:r>
         <w:t xml:space="preserve"> displayed on F</w:t>
@@ -2172,7 +2860,13 @@
         <w:t xml:space="preserve">igure 1. </w:t>
       </w:r>
       <w:r>
-        <w:t>Files highlighted with blue color are files containing all developed source code.</w:t>
+        <w:t xml:space="preserve">Files highlighted with blue </w:t>
+      </w:r>
+      <w:r>
+        <w:t>colour</w:t>
+      </w:r>
+      <w:r>
+        <w:t xml:space="preserve"> are files containing all developed source code.</w:t>
       </w:r>
     </w:p>
     <w:p>
@@ -2182,6 +2876,7 @@
         <w:spacing w:before="240"/>
         <w:jc w:val="left"/>
       </w:pPr>
+      <w:bookmarkStart w:id="30" w:name="_Toc376636163"/>
       <w:r>
         <w:t xml:space="preserve">Figure </w:t>
       </w:r>
@@ -2196,6 +2891,7 @@
       <w:r>
         <w:t xml:space="preserve"> - Code Organisation</w:t>
       </w:r>
+      <w:bookmarkEnd w:id="30"/>
     </w:p>
     <w:p>
       <w:pPr>
@@ -2280,7 +2976,15 @@
         <w:t>created by</w:t>
       </w:r>
       <w:r>
-        <w:t xml:space="preserve"> main file are managed by JQuery code </w:t>
+        <w:t xml:space="preserve"> main file are managed by </w:t>
+      </w:r>
+      <w:proofErr w:type="spellStart"/>
+      <w:r>
+        <w:t>JQuery</w:t>
+      </w:r>
+      <w:proofErr w:type="spellEnd"/>
+      <w:r>
+        <w:t xml:space="preserve"> code </w:t>
       </w:r>
       <w:r>
         <w:t>contained in ‘Controls.js’</w:t>
@@ -2301,7 +3005,18 @@
         <w:t xml:space="preserve">e of Life dialog functionality and ‘Rule30.js’ controls Wolfram’s Rule 30 dialog window. </w:t>
       </w:r>
       <w:r>
-        <w:t xml:space="preserve">This Jquery code initializes the whole website </w:t>
+        <w:t xml:space="preserve">This </w:t>
+      </w:r>
+      <w:proofErr w:type="spellStart"/>
+      <w:r>
+        <w:t>JQ</w:t>
+      </w:r>
+      <w:r>
+        <w:t>uery</w:t>
+      </w:r>
+      <w:proofErr w:type="spellEnd"/>
+      <w:r>
+        <w:t xml:space="preserve"> code initializes the whole website </w:t>
       </w:r>
       <w:r>
         <w:t>and activates appropriate functions chosen by the user.</w:t>
@@ -2314,7 +3029,13 @@
         <w:jc w:val="left"/>
       </w:pPr>
       <w:r>
-        <w:t>The underlying code which draws the canvas, catches the user’s click and executes the algorithms (of interest) is contained in file ‘GoL.js’</w:t>
+        <w:t xml:space="preserve">The underlying code which draws </w:t>
+      </w:r>
+      <w:r>
+        <w:t xml:space="preserve">onto </w:t>
+      </w:r>
+      <w:r>
+        <w:t>the canvas, catches the user’s click and executes the algorithms (of interest) is contained in file ‘GoL.js’</w:t>
       </w:r>
       <w:r>
         <w:t>, which is a shortcut for ‘Game of Life’.</w:t>
@@ -2349,10 +3070,21 @@
         <w:t>initially</w:t>
       </w:r>
       <w:r>
-        <w:t xml:space="preserve"> downloaded (forked) from GitHub [2].</w:t>
-      </w:r>
-      <w:r>
-        <w:t xml:space="preserve"> Since [then] most of the code has been</w:t>
+        <w:t xml:space="preserve"> downloaded (forked) from </w:t>
+      </w:r>
+      <w:proofErr w:type="spellStart"/>
+      <w:r>
+        <w:t>GitHub</w:t>
+      </w:r>
+      <w:proofErr w:type="spellEnd"/>
+      <w:r>
+        <w:t xml:space="preserve"> [2].</w:t>
+      </w:r>
+      <w:r>
+        <w:t xml:space="preserve"> Since then</w:t>
+      </w:r>
+      <w:r>
+        <w:t xml:space="preserve"> most of the code has been</w:t>
       </w:r>
       <w:r>
         <w:t xml:space="preserve"> changed. At present the only thing remained </w:t>
@@ -2398,137 +3130,95 @@
       <w:pPr>
         <w:pStyle w:val="Heading2"/>
       </w:pPr>
-      <w:bookmarkStart w:id="24" w:name="_Toc376003352"/>
+      <w:bookmarkStart w:id="31" w:name="_Toc376636190"/>
       <w:r>
         <w:lastRenderedPageBreak/>
         <w:t>Graphics</w:t>
       </w:r>
-    </w:p>
-    <w:p>
-      <w:r>
-        <w:t xml:space="preserve">The grid has been drawn using this equation : </w:t>
-      </w:r>
-    </w:p>
-    <w:p>
-      <w:pPr>
-        <w:pStyle w:val="Heading2"/>
-      </w:pPr>
-      <w:r>
-        <w:t>Conway’s Game of Life</w:t>
-      </w:r>
-      <w:bookmarkEnd w:id="24"/>
+      <w:bookmarkEnd w:id="31"/>
     </w:p>
     <w:p>
       <w:pPr>
         <w:pStyle w:val="Heading3"/>
       </w:pPr>
-    </w:p>
-    <w:p>
-      <w:pPr>
-        <w:spacing w:line="276" w:lineRule="auto"/>
-      </w:pPr>
-      <w:r>
-        <w:t xml:space="preserve">Speed: </w:t>
-      </w:r>
-      <w:r>
-        <w:t>time delay is recalculate</w:t>
-      </w:r>
-      <w:r>
-        <w:t xml:space="preserve">d to "speed" with scale from 1 </w:t>
-      </w:r>
-      <w:r>
-        <w:t>to 100</w:t>
-      </w:r>
-      <w:r>
-        <w:t>.</w:t>
-      </w:r>
-      <w:r>
-        <w:t xml:space="preserve"> This speed is similar to frame rate.</w:t>
-      </w:r>
-    </w:p>
-    <w:p>
-      <w:pPr>
-        <w:pStyle w:val="Heading2"/>
-      </w:pPr>
-      <w:bookmarkStart w:id="25" w:name="_Toc376003353"/>
-      <w:r>
-        <w:t>Wolfram’s Rule 30</w:t>
-      </w:r>
-      <w:bookmarkEnd w:id="25"/>
-    </w:p>
-    <w:p>
-      <w:r>
-        <w:t>vsvsa</w:t>
-      </w:r>
-    </w:p>
-    <w:p>
-      <w:pPr>
-        <w:spacing w:line="276" w:lineRule="auto"/>
-      </w:pPr>
-      <w:r>
-        <w:fldChar w:fldCharType="begin"/>
-      </w:r>
-      <w:r>
-        <w:instrText xml:space="preserve"> REF _Ref343510020 \h </w:instrText>
-      </w:r>
-      <w:r>
-        <w:fldChar w:fldCharType="separate"/>
-      </w:r>
-      <w:r>
-        <w:rPr>
-          <w:b/>
-          <w:bCs/>
-          <w:lang w:val="en-US"/>
-        </w:rPr>
-        <w:t>Error! Reference source not found.</w:t>
-      </w:r>
-      <w:r>
-        <w:fldChar w:fldCharType="end"/>
-      </w:r>
-      <w:r>
-        <w:t xml:space="preserve"> deletes the interface.</w:t>
+      <w:bookmarkStart w:id="32" w:name="_Toc376636191"/>
+      <w:r>
+        <w:t xml:space="preserve">Drawing the </w:t>
+      </w:r>
+      <w:r>
+        <w:t>grid on canvas</w:t>
+      </w:r>
+      <w:bookmarkEnd w:id="32"/>
+    </w:p>
+    <w:p>
+      <w:pPr>
+        <w:spacing w:after="240" w:line="276" w:lineRule="auto"/>
+      </w:pPr>
+      <w:r>
+        <w:t>The grid</w:t>
+      </w:r>
+      <w:r>
+        <w:t xml:space="preserve"> </w:t>
+      </w:r>
+      <w:r>
+        <w:t>consist</w:t>
+      </w:r>
+      <w:r>
+        <w:t>s</w:t>
+      </w:r>
+      <w:r>
+        <w:t xml:space="preserve"> of rectangles drawn next to each other. </w:t>
+      </w:r>
+      <w:r>
+        <w:t>To draw grid on canvas, the cell size had to be chosen. I have decided to use ten pixels per cell’s width and height. The pixels were recalculate</w:t>
+      </w:r>
+      <w:r>
+        <w:t xml:space="preserve">d to cell coordinates using </w:t>
+      </w:r>
+      <w:r>
+        <w:t>equation</w:t>
+      </w:r>
+      <w:r>
+        <w:t>s</w:t>
+      </w:r>
+      <w:r>
+        <w:t xml:space="preserve"> displayed on Figure 2 below.</w:t>
+      </w:r>
+      <w:r>
+        <w:t xml:space="preserve"> </w:t>
       </w:r>
     </w:p>
     <w:p>
       <w:pPr>
         <w:pStyle w:val="Caption"/>
-      </w:pPr>
-      <w:bookmarkStart w:id="26" w:name="_Toc376003460"/>
+        <w:keepNext/>
+      </w:pPr>
+      <w:bookmarkStart w:id="33" w:name="_Toc376636164"/>
       <w:r>
         <w:t xml:space="preserve">Figure </w:t>
       </w:r>
-      <w:r>
-        <w:fldChar w:fldCharType="begin"/>
-      </w:r>
-      <w:r>
-        <w:instrText xml:space="preserve"> SEQ Figure \* ARABIC </w:instrText>
-      </w:r>
-      <w:r>
-        <w:fldChar w:fldCharType="separate"/>
-      </w:r>
-      <w:r>
-        <w:rPr>
-          <w:noProof/>
-        </w:rPr>
-        <w:t>2</w:t>
-      </w:r>
-      <w:r>
-        <w:fldChar w:fldCharType="end"/>
-      </w:r>
-      <w:r>
-        <w:t xml:space="preserve"> – create_rfmon.sh</w:t>
-      </w:r>
-      <w:bookmarkEnd w:id="26"/>
-    </w:p>
-    <w:bookmarkStart w:id="27" w:name="_MON_1415726973"/>
-    <w:bookmarkEnd w:id="27"/>
-    <w:p>
-      <w:pPr>
-        <w:spacing w:line="276" w:lineRule="auto"/>
+      <w:fldSimple w:instr=" SEQ Figure \* ARABIC ">
+        <w:r>
+          <w:rPr>
+            <w:noProof/>
+          </w:rPr>
+          <w:t>2</w:t>
+        </w:r>
+      </w:fldSimple>
+      <w:r>
+        <w:t xml:space="preserve"> - Cells to Pixels Transformation</w:t>
+      </w:r>
+      <w:bookmarkEnd w:id="33"/>
+    </w:p>
+    <w:bookmarkStart w:id="34" w:name="_MON_1450371737"/>
+    <w:bookmarkEnd w:id="34"/>
+    <w:p>
+      <w:pPr>
+        <w:spacing w:after="240" w:line="276" w:lineRule="auto"/>
         <w:ind w:firstLine="0"/>
       </w:pPr>
       <w:r>
-        <w:object w:dxaOrig="8306" w:dyaOrig="1774">
+        <w:object w:dxaOrig="8306" w:dyaOrig="414">
           <v:shapetype id="_x0000_t75" coordsize="21600,21600" o:spt="75" o:preferrelative="t" path="m@4@5l@4@11@9@11@9@5xe" filled="f" stroked="f">
             <v:stroke joinstyle="miter"/>
             <v:formulas>
@@ -2548,14 +3238,501 @@
             <v:path o:extrusionok="f" gradientshapeok="t" o:connecttype="rect"/>
             <o:lock v:ext="edit" aspectratio="t"/>
           </v:shapetype>
+          <v:shape id="_x0000_i1029" type="#_x0000_t75" style="width:415pt;height:20.4pt" o:ole="" filled="t" fillcolor="#d6e3bc">
+            <v:imagedata r:id="rId11" o:title=""/>
+          </v:shape>
+          <o:OLEObject Type="Embed" ProgID="Word.Document.8" ShapeID="_x0000_i1029" DrawAspect="Content" ObjectID="_1450378364" r:id="rId12">
+            <o:FieldCodes>\s</o:FieldCodes>
+          </o:OLEObject>
+        </w:object>
+      </w:r>
+    </w:p>
+    <w:p>
+      <w:pPr>
+        <w:spacing w:after="240" w:line="276" w:lineRule="auto"/>
+        <w:ind w:firstLine="0"/>
+      </w:pPr>
+      <w:r>
+        <w:t xml:space="preserve">The </w:t>
+      </w:r>
+      <w:proofErr w:type="spellStart"/>
+      <w:r>
+        <w:t>Xcell</w:t>
+      </w:r>
+      <w:proofErr w:type="spellEnd"/>
+      <w:r>
+        <w:t xml:space="preserve">, </w:t>
+      </w:r>
+      <w:proofErr w:type="spellStart"/>
+      <w:r>
+        <w:t>Ycell</w:t>
+      </w:r>
+      <w:proofErr w:type="spellEnd"/>
+      <w:r>
+        <w:t xml:space="preserve"> variables are coordinates of the cell, starting from [0, 0].</w:t>
+      </w:r>
+      <w:r>
+        <w:t xml:space="preserve"> The x, y </w:t>
+      </w:r>
+      <w:proofErr w:type="gramStart"/>
+      <w:r>
+        <w:t>are</w:t>
+      </w:r>
+      <w:proofErr w:type="gramEnd"/>
+      <w:r>
+        <w:t xml:space="preserve"> variables holding </w:t>
+      </w:r>
+      <w:r>
+        <w:t xml:space="preserve">position of </w:t>
+      </w:r>
+      <w:r>
+        <w:t>starting point from whi</w:t>
+      </w:r>
+      <w:r>
+        <w:t>ch rectangle</w:t>
+      </w:r>
+      <w:r>
+        <w:t xml:space="preserve"> will be drawn.</w:t>
+      </w:r>
+      <w:r>
+        <w:t xml:space="preserve"> Figure 3 below shows equations for calculating </w:t>
+      </w:r>
+      <w:r>
+        <w:t xml:space="preserve">the </w:t>
+      </w:r>
+      <w:r>
+        <w:t>position of starting point in pixels from cell coordinates.</w:t>
+      </w:r>
+      <w:r>
+        <w:t xml:space="preserve"> Th</w:t>
+      </w:r>
+      <w:r>
+        <w:t>ese</w:t>
+      </w:r>
+      <w:r>
+        <w:t xml:space="preserve"> equat</w:t>
+      </w:r>
+      <w:r>
+        <w:t>ions were needed for recognizing the position of user’s click onto the grid.</w:t>
+      </w:r>
+    </w:p>
+    <w:p>
+      <w:pPr>
+        <w:pStyle w:val="Caption"/>
+        <w:keepNext/>
+      </w:pPr>
+      <w:bookmarkStart w:id="35" w:name="_Toc376636165"/>
+      <w:r>
+        <w:t xml:space="preserve">Figure </w:t>
+      </w:r>
+      <w:fldSimple w:instr=" SEQ Figure \* ARABIC ">
+        <w:r>
+          <w:rPr>
+            <w:noProof/>
+          </w:rPr>
+          <w:t>3</w:t>
+        </w:r>
+      </w:fldSimple>
+      <w:r>
+        <w:t xml:space="preserve"> – Pixels to Cells Transformation</w:t>
+      </w:r>
+      <w:bookmarkEnd w:id="35"/>
+    </w:p>
+    <w:bookmarkStart w:id="36" w:name="_MON_1450371099"/>
+    <w:bookmarkEnd w:id="36"/>
+    <w:p>
+      <w:pPr>
+        <w:spacing w:after="240" w:line="276" w:lineRule="auto"/>
+        <w:ind w:firstLine="0"/>
+      </w:pPr>
+      <w:r>
+        <w:object w:dxaOrig="8306" w:dyaOrig="414">
+          <v:shape id="_x0000_i1028" type="#_x0000_t75" style="width:415pt;height:20.4pt" o:ole="" filled="t" fillcolor="#d6e3bc">
+            <v:imagedata r:id="rId13" o:title=""/>
+          </v:shape>
+          <o:OLEObject Type="Embed" ProgID="Word.Document.8" ShapeID="_x0000_i1028" DrawAspect="Content" ObjectID="_1450378365" r:id="rId14">
+            <o:FieldCodes>\s</o:FieldCodes>
+          </o:OLEObject>
+        </w:object>
+      </w:r>
+    </w:p>
+    <w:p>
+      <w:pPr>
+        <w:spacing w:line="276" w:lineRule="auto"/>
+        <w:ind w:firstLine="0"/>
+      </w:pPr>
+      <w:r>
+        <w:t>Left offset of canvas i</w:t>
+      </w:r>
+      <w:r>
+        <w:t xml:space="preserve">s </w:t>
+      </w:r>
+      <w:r>
+        <w:t xml:space="preserve">distance of canvas element from left border of the browser window, and top offset is </w:t>
+      </w:r>
+      <w:r>
+        <w:t xml:space="preserve">the </w:t>
+      </w:r>
+      <w:r>
+        <w:t>distance of canvas from top border.</w:t>
+      </w:r>
+    </w:p>
+    <w:p>
+      <w:pPr>
+        <w:pStyle w:val="Heading2"/>
+      </w:pPr>
+      <w:bookmarkStart w:id="37" w:name="_Toc376636192"/>
+      <w:r>
+        <w:t>Conway’s Game of Life</w:t>
+      </w:r>
+      <w:bookmarkEnd w:id="37"/>
+    </w:p>
+    <w:p>
+      <w:pPr>
+        <w:pStyle w:val="Heading3"/>
+      </w:pPr>
+      <w:bookmarkStart w:id="38" w:name="_Toc376636193"/>
+      <w:r>
+        <w:t>Data structures and main algorithm</w:t>
+      </w:r>
+      <w:bookmarkEnd w:id="38"/>
+    </w:p>
+    <w:p>
+      <w:pPr>
+        <w:spacing w:line="276" w:lineRule="auto"/>
+      </w:pPr>
+      <w:r>
+        <w:t xml:space="preserve">The “GoL.js” file described in chapter 2.1 contains three objects: Cell, </w:t>
+      </w:r>
+      <w:r>
+        <w:t>Graphics</w:t>
+      </w:r>
+      <w:r>
+        <w:t xml:space="preserve"> and Life.</w:t>
+      </w:r>
+      <w:r>
+        <w:t xml:space="preserve"> </w:t>
+      </w:r>
+      <w:r>
+        <w:t xml:space="preserve">The last two objects are singleton objects. Object Graphics has properties and methods which hold information </w:t>
+      </w:r>
+      <w:r>
+        <w:t xml:space="preserve">and perform operations </w:t>
+      </w:r>
+      <w:r>
+        <w:t>r</w:t>
+      </w:r>
+      <w:r>
+        <w:t>elated to drawi</w:t>
+      </w:r>
+      <w:r>
+        <w:t>n</w:t>
+      </w:r>
+      <w:r>
+        <w:t>g onto the canvas.</w:t>
+      </w:r>
+      <w:r>
+        <w:t xml:space="preserve"> </w:t>
+      </w:r>
+      <w:r>
+        <w:t>Object Life has attributes and methods related to Conway’s Game of Life and Rule 30.</w:t>
+      </w:r>
+    </w:p>
+    <w:p>
+      <w:pPr>
+        <w:spacing w:line="276" w:lineRule="auto"/>
+      </w:pPr>
+    </w:p>
+    <w:p>
+      <w:pPr>
+        <w:spacing w:line="276" w:lineRule="auto"/>
+      </w:pPr>
+      <w:r>
+        <w:t>Solution</w:t>
+      </w:r>
+      <w:r>
+        <w:t xml:space="preserve"> to program</w:t>
+      </w:r>
+      <w:r>
+        <w:t xml:space="preserve"> the Conway’s Game of Life </w:t>
+      </w:r>
+      <w:r>
+        <w:t>is to keep two states of the game. Except that individual cells can be alive or dead (thus have two states) and the game is on and off, the next generation is always based on the cells before the Conway’s Game of Life rules were applied.</w:t>
+      </w:r>
+      <w:r>
+        <w:t xml:space="preserve"> </w:t>
+      </w:r>
+    </w:p>
+    <w:p>
+      <w:pPr>
+        <w:spacing w:line="276" w:lineRule="auto"/>
+      </w:pPr>
+      <w:r>
+        <w:t xml:space="preserve">When user selects a pattern, the </w:t>
+      </w:r>
+      <w:r>
+        <w:t>“</w:t>
+      </w:r>
+      <w:proofErr w:type="gramStart"/>
+      <w:r>
+        <w:t>alive</w:t>
+      </w:r>
+      <w:proofErr w:type="gramEnd"/>
+      <w:r>
+        <w:t>”</w:t>
+      </w:r>
+      <w:r>
+        <w:t xml:space="preserve"> value is kept in previous generation.</w:t>
+      </w:r>
+      <w:r>
+        <w:t xml:space="preserve"> </w:t>
+      </w:r>
+      <w:r>
+        <w:t>Next generation is the same as previous</w:t>
+      </w:r>
+      <w:r>
+        <w:t xml:space="preserve">, calculating next generation by Conway’s game of life, </w:t>
+      </w:r>
+      <w:r>
+        <w:t>Adding life forms to next generation</w:t>
+      </w:r>
+      <w:r>
+        <w:t xml:space="preserve"> depending on game mode, drawing only </w:t>
+      </w:r>
+      <w:r>
+        <w:t>cells from next</w:t>
+      </w:r>
+      <w:r>
+        <w:t xml:space="preserve"> generation which are different from cells in previous generation,</w:t>
+      </w:r>
+      <w:r>
+        <w:t xml:space="preserve"> </w:t>
+      </w:r>
+      <w:r>
+        <w:t>Forgetting previous generation (previous gen</w:t>
+      </w:r>
+      <w:r>
+        <w:t>eration</w:t>
+      </w:r>
+      <w:r>
+        <w:t xml:space="preserve"> becomes current)</w:t>
+      </w:r>
+    </w:p>
+    <w:p>
+      <w:pPr>
+        <w:pStyle w:val="Caption"/>
+        <w:keepNext/>
+      </w:pPr>
+      <w:bookmarkStart w:id="39" w:name="_Toc376636166"/>
+      <w:r>
+        <w:lastRenderedPageBreak/>
+        <w:t xml:space="preserve">Figure </w:t>
+      </w:r>
+      <w:fldSimple w:instr=" SEQ Figure \* ARABIC ">
+        <w:r>
+          <w:rPr>
+            <w:noProof/>
+          </w:rPr>
+          <w:t>4</w:t>
+        </w:r>
+      </w:fldSimple>
+      <w:r>
+        <w:t xml:space="preserve"> - </w:t>
+      </w:r>
+      <w:r>
+        <w:t>Pseudo A</w:t>
+      </w:r>
+      <w:r>
+        <w:t>lgorithm:</w:t>
+      </w:r>
+      <w:r>
+        <w:t xml:space="preserve"> function </w:t>
+      </w:r>
+      <w:proofErr w:type="spellStart"/>
+      <w:r>
+        <w:t>Life.nextGeneration</w:t>
+      </w:r>
+      <w:bookmarkEnd w:id="39"/>
+      <w:proofErr w:type="spellEnd"/>
+    </w:p>
+    <w:bookmarkStart w:id="40" w:name="_MON_1450376663"/>
+    <w:bookmarkEnd w:id="40"/>
+    <w:p>
+      <w:pPr>
+        <w:spacing w:line="276" w:lineRule="auto"/>
+        <w:ind w:firstLine="0"/>
+      </w:pPr>
+      <w:r>
+        <w:object w:dxaOrig="8306" w:dyaOrig="2070">
+          <v:shape id="_x0000_i1030" type="#_x0000_t75" style="width:415pt;height:103.25pt" o:ole="" filled="t" fillcolor="#d6e3bc">
+            <v:imagedata r:id="rId15" o:title=""/>
+          </v:shape>
+          <o:OLEObject Type="Embed" ProgID="Word.Document.8" ShapeID="_x0000_i1030" DrawAspect="Content" ObjectID="_1450378366" r:id="rId16">
+            <o:FieldCodes>\s</o:FieldCodes>
+          </o:OLEObject>
+        </w:object>
+      </w:r>
+    </w:p>
+    <w:p>
+      <w:pPr>
+        <w:spacing w:line="276" w:lineRule="auto"/>
+        <w:ind w:firstLine="0"/>
+      </w:pPr>
+    </w:p>
+    <w:p>
+      <w:pPr>
+        <w:spacing w:line="276" w:lineRule="auto"/>
+      </w:pPr>
+      <w:r>
+        <w:t>The generations were kept in</w:t>
+      </w:r>
+      <w:r>
+        <w:t xml:space="preserve"> two two-dimensional arrays to keep two states.</w:t>
+      </w:r>
+      <w:r>
+        <w:t xml:space="preserve"> (</w:t>
+      </w:r>
+      <w:proofErr w:type="gramStart"/>
+      <w:r>
+        <w:t>object</w:t>
+      </w:r>
+      <w:proofErr w:type="gramEnd"/>
+      <w:r>
+        <w:t xml:space="preserve"> Life)</w:t>
+      </w:r>
+    </w:p>
+    <w:p>
+      <w:pPr>
+        <w:spacing w:line="276" w:lineRule="auto"/>
+      </w:pPr>
+      <w:r>
+        <w:rPr>
+          <w:b/>
+        </w:rPr>
+        <w:t>Speed</w:t>
+      </w:r>
+      <w:r>
+        <w:t xml:space="preserve">: </w:t>
+      </w:r>
+      <w:r>
+        <w:t>time delay is recalculate</w:t>
+      </w:r>
+      <w:r>
+        <w:t xml:space="preserve">d to "speed" with scale from 1 </w:t>
+      </w:r>
+      <w:r>
+        <w:t>to 100</w:t>
+      </w:r>
+      <w:r>
+        <w:t>.</w:t>
+      </w:r>
+      <w:r>
+        <w:t xml:space="preserve"> This speed is similar to frame rate.</w:t>
+      </w:r>
+    </w:p>
+    <w:p>
+      <w:pPr>
+        <w:pStyle w:val="Heading2"/>
+      </w:pPr>
+      <w:bookmarkStart w:id="41" w:name="_Toc376636194"/>
+      <w:r>
+        <w:t>Wolfram’s Rule 30</w:t>
+      </w:r>
+      <w:bookmarkEnd w:id="41"/>
+    </w:p>
+    <w:p>
+      <w:proofErr w:type="spellStart"/>
+      <w:proofErr w:type="gramStart"/>
+      <w:r>
+        <w:t>vsvsa</w:t>
+      </w:r>
+      <w:proofErr w:type="spellEnd"/>
+      <w:proofErr w:type="gramEnd"/>
+    </w:p>
+    <w:p>
+      <w:pPr>
+        <w:spacing w:line="276" w:lineRule="auto"/>
+      </w:pPr>
+      <w:r>
+        <w:fldChar w:fldCharType="begin"/>
+      </w:r>
+      <w:r>
+        <w:instrText xml:space="preserve"> REF _Ref343510020 \h </w:instrText>
+      </w:r>
+      <w:r>
+        <w:fldChar w:fldCharType="separate"/>
+      </w:r>
+      <w:r>
+        <w:rPr>
+          <w:b/>
+          <w:bCs/>
+          <w:lang w:val="en-US"/>
+        </w:rPr>
+        <w:t>Error! Reference source not found.</w:t>
+      </w:r>
+      <w:r>
+        <w:fldChar w:fldCharType="end"/>
+      </w:r>
+      <w:r>
+        <w:t xml:space="preserve"> </w:t>
+      </w:r>
+      <w:proofErr w:type="gramStart"/>
+      <w:r>
+        <w:t>deletes</w:t>
+      </w:r>
+      <w:proofErr w:type="gramEnd"/>
+      <w:r>
+        <w:t xml:space="preserve"> the interface.</w:t>
+      </w:r>
+    </w:p>
+    <w:p>
+      <w:pPr>
+        <w:pStyle w:val="Caption"/>
+      </w:pPr>
+      <w:bookmarkStart w:id="42" w:name="_Toc376636167"/>
+      <w:r>
+        <w:t xml:space="preserve">Figure </w:t>
+      </w:r>
+      <w:r>
+        <w:fldChar w:fldCharType="begin"/>
+      </w:r>
+      <w:r>
+        <w:instrText xml:space="preserve"> SEQ Figure \* ARABIC </w:instrText>
+      </w:r>
+      <w:r>
+        <w:fldChar w:fldCharType="separate"/>
+      </w:r>
+      <w:r>
+        <w:rPr>
+          <w:noProof/>
+        </w:rPr>
+        <w:t>5</w:t>
+      </w:r>
+      <w:r>
+        <w:fldChar w:fldCharType="end"/>
+      </w:r>
+      <w:r>
+        <w:t xml:space="preserve"> – create_rfmon.sh</w:t>
+      </w:r>
+      <w:bookmarkEnd w:id="42"/>
+    </w:p>
+    <w:bookmarkStart w:id="43" w:name="_MON_1415726973"/>
+    <w:bookmarkEnd w:id="43"/>
+    <w:p>
+      <w:pPr>
+        <w:spacing w:line="276" w:lineRule="auto"/>
+        <w:ind w:firstLine="0"/>
+      </w:pPr>
+      <w:r>
+        <w:object w:dxaOrig="8306" w:dyaOrig="1774">
           <v:shape id="_x0000_i1025" type="#_x0000_t75" style="width:415pt;height:89pt" o:ole="" o:bordertopcolor="this" o:borderleftcolor="this" o:borderbottomcolor="this" o:borderrightcolor="this" filled="t" fillcolor="#eeece1">
-            <v:imagedata r:id="rId11" o:title=""/>
+            <v:imagedata r:id="rId17" o:title=""/>
             <w10:bordertop type="dot" width="4"/>
             <w10:borderleft type="dot" width="4"/>
             <w10:borderbottom type="dot" width="4"/>
             <w10:borderright type="dot" width="4"/>
           </v:shape>
-          <o:OLEObject Type="Embed" ProgID="Word.Document.8" ShapeID="_x0000_i1025" DrawAspect="Content" ObjectID="_1450090866" r:id="rId12">
+          <o:OLEObject Type="Embed" ProgID="Word.Document.8" ShapeID="_x0000_i1025" DrawAspect="Content" ObjectID="_1450378367" r:id="rId18">
             <o:FieldCodes>\s</o:FieldCodes>
           </o:OLEObject>
         </w:object>
@@ -2569,32 +3746,24 @@
         <w:t xml:space="preserve"> </w:t>
       </w:r>
     </w:p>
-    <w:bookmarkStart w:id="28" w:name="_MON_1416249419"/>
-    <w:bookmarkEnd w:id="28"/>
     <w:p>
       <w:pPr>
         <w:spacing w:line="276" w:lineRule="auto"/>
         <w:ind w:firstLine="0"/>
       </w:pPr>
-      <w:r>
-        <w:object w:dxaOrig="8306" w:dyaOrig="5890">
-          <v:shape id="_x0000_i1026" type="#_x0000_t75" style="width:415pt;height:294.8pt" o:ole="" filled="t" fillcolor="#d6e3bc">
-            <v:imagedata r:id="rId13" o:title=""/>
-          </v:shape>
-          <o:OLEObject Type="Embed" ProgID="Word.Document.8" ShapeID="_x0000_i1026" DrawAspect="Content" ObjectID="_1450090867" r:id="rId14">
-            <o:FieldCodes>\s</o:FieldCodes>
-          </o:OLEObject>
-        </w:object>
-      </w:r>
     </w:p>
     <w:p>
       <w:pPr>
         <w:spacing w:line="276" w:lineRule="auto"/>
         <w:ind w:firstLine="0"/>
       </w:pPr>
+      <w:proofErr w:type="spellStart"/>
+      <w:proofErr w:type="gramStart"/>
       <w:r>
         <w:t>fsdds</w:t>
       </w:r>
+      <w:proofErr w:type="spellEnd"/>
+      <w:proofErr w:type="gramEnd"/>
     </w:p>
     <w:p>
       <w:pPr>
@@ -2603,12 +3772,12 @@
       <w:r>
         <w:br w:type="page"/>
       </w:r>
-      <w:bookmarkStart w:id="29" w:name="_Toc376003354"/>
+      <w:bookmarkStart w:id="44" w:name="_Toc376636195"/>
       <w:r>
         <w:lastRenderedPageBreak/>
         <w:t>Conclusion</w:t>
       </w:r>
-      <w:bookmarkEnd w:id="29"/>
+      <w:bookmarkEnd w:id="44"/>
     </w:p>
     <w:p>
       <w:pPr>
@@ -2782,12 +3951,12 @@
       <w:r>
         <w:br w:type="page"/>
       </w:r>
-      <w:bookmarkStart w:id="30" w:name="_Toc376003355"/>
+      <w:bookmarkStart w:id="45" w:name="_Toc376636196"/>
       <w:r>
         <w:lastRenderedPageBreak/>
         <w:t>References</w:t>
       </w:r>
-      <w:bookmarkEnd w:id="30"/>
+      <w:bookmarkEnd w:id="45"/>
     </w:p>
     <w:p>
       <w:pPr>
@@ -2801,7 +3970,7 @@
       <w:r>
         <w:tab/>
       </w:r>
-      <w:hyperlink r:id="rId15" w:history="1">
+      <w:hyperlink r:id="rId19" w:history="1">
         <w:r>
           <w:rPr>
             <w:rStyle w:val="Hyperlink"/>
@@ -2837,7 +4006,7 @@
       <w:r>
         <w:instrText xml:space="preserve"> AUTONUMLGL  </w:instrText>
       </w:r>
-      <w:bookmarkStart w:id="31" w:name="_Toc376003356"/>
+      <w:bookmarkStart w:id="46" w:name="_Toc376636197"/>
       <w:r>
         <w:fldChar w:fldCharType="end"/>
       </w:r>
@@ -2847,7 +4016,7 @@
       <w:r>
         <w:t>Appendix</w:t>
       </w:r>
-      <w:bookmarkEnd w:id="31"/>
+      <w:bookmarkEnd w:id="46"/>
     </w:p>
     <w:p>
       <w:pPr>
@@ -2859,21 +4028,21 @@
       <w:r>
         <w:instrText xml:space="preserve"> AUTONUMLGL  </w:instrText>
       </w:r>
-      <w:bookmarkStart w:id="32" w:name="_Toc376003357"/>
+      <w:bookmarkStart w:id="47" w:name="_Toc376636198"/>
       <w:r>
         <w:fldChar w:fldCharType="end"/>
       </w:r>
       <w:r>
         <w:t>Code Listings</w:t>
       </w:r>
-      <w:bookmarkEnd w:id="32"/>
+      <w:bookmarkEnd w:id="47"/>
     </w:p>
     <w:p>
       <w:pPr>
         <w:pStyle w:val="Caption"/>
         <w:keepNext/>
       </w:pPr>
-      <w:bookmarkStart w:id="33" w:name="_Ref342503444"/>
+      <w:bookmarkStart w:id="48" w:name="_Ref342503444"/>
       <w:r>
         <w:t xml:space="preserve">APPENDIX </w:t>
       </w:r>
@@ -2895,10 +4064,10 @@
       <w:r>
         <w:fldChar w:fldCharType="end"/>
       </w:r>
-      <w:bookmarkEnd w:id="33"/>
-    </w:p>
-    <w:bookmarkStart w:id="34" w:name="_MON_1415729376"/>
-    <w:bookmarkEnd w:id="34"/>
+      <w:bookmarkEnd w:id="48"/>
+    </w:p>
+    <w:bookmarkStart w:id="49" w:name="_MON_1415729376"/>
+    <w:bookmarkEnd w:id="49"/>
     <w:p>
       <w:pPr>
         <w:keepNext/>
@@ -2907,21 +4076,21 @@
       </w:pPr>
       <w:r>
         <w:object w:dxaOrig="8306" w:dyaOrig="11387">
-          <v:shape id="_x0000_i1027" type="#_x0000_t75" style="width:415pt;height:569.2pt" o:ole="" o:bordertopcolor="this" o:borderleftcolor="this" o:borderbottomcolor="this" o:borderrightcolor="this" filled="t" fillcolor="#dbe5f1">
-            <v:imagedata r:id="rId16" o:title=""/>
+          <v:shape id="_x0000_i1026" type="#_x0000_t75" style="width:415pt;height:569.2pt" o:ole="" o:bordertopcolor="this" o:borderleftcolor="this" o:borderbottomcolor="this" o:borderrightcolor="this" filled="t" fillcolor="#dbe5f1">
+            <v:imagedata r:id="rId20" o:title=""/>
             <w10:bordertop type="dot" width="4"/>
             <w10:borderleft type="dot" width="4"/>
             <w10:borderbottom type="dot" width="4"/>
             <w10:borderright type="dot" width="4"/>
           </v:shape>
-          <o:OLEObject Type="Embed" ProgID="Word.Document.8" ShapeID="_x0000_i1027" DrawAspect="Content" ObjectID="_1450090868" r:id="rId17">
+          <o:OLEObject Type="Embed" ProgID="Word.Document.8" ShapeID="_x0000_i1026" DrawAspect="Content" ObjectID="_1450378368" r:id="rId21">
             <o:FieldCodes>\s</o:FieldCodes>
           </o:OLEObject>
         </w:object>
       </w:r>
     </w:p>
-    <w:bookmarkStart w:id="35" w:name="_MON_1416916741"/>
-    <w:bookmarkEnd w:id="35"/>
+    <w:bookmarkStart w:id="50" w:name="_MON_1416916741"/>
+    <w:bookmarkEnd w:id="50"/>
     <w:p>
       <w:pPr>
         <w:keepNext/>
@@ -2930,14 +4099,14 @@
       </w:pPr>
       <w:r>
         <w:object w:dxaOrig="8306" w:dyaOrig="2532">
-          <v:shape id="_x0000_i1028" type="#_x0000_t75" style="width:415pt;height:126.35pt" o:ole="" o:bordertopcolor="this" o:borderleftcolor="this" o:borderbottomcolor="this" o:borderrightcolor="this" filled="t" fillcolor="#dbe5f1">
-            <v:imagedata r:id="rId18" o:title=""/>
+          <v:shape id="_x0000_i1027" type="#_x0000_t75" style="width:415pt;height:126.35pt" o:ole="" o:bordertopcolor="this" o:borderleftcolor="this" o:borderbottomcolor="this" o:borderrightcolor="this" filled="t" fillcolor="#dbe5f1">
+            <v:imagedata r:id="rId22" o:title=""/>
             <w10:bordertop type="dot" width="4"/>
             <w10:borderleft type="dot" width="4"/>
             <w10:borderbottom type="dot" width="4"/>
             <w10:borderright type="dot" width="4"/>
           </v:shape>
-          <o:OLEObject Type="Embed" ProgID="Word.Document.8" ShapeID="_x0000_i1028" DrawAspect="Content" ObjectID="_1450090869" r:id="rId19">
+          <o:OLEObject Type="Embed" ProgID="Word.Document.8" ShapeID="_x0000_i1027" DrawAspect="Content" ObjectID="_1450378369" r:id="rId23">
             <o:FieldCodes>\s</o:FieldCodes>
           </o:OLEObject>
         </w:object>
@@ -2949,8 +4118,8 @@
       </w:pPr>
     </w:p>
     <w:sectPr>
-      <w:footerReference w:type="default" r:id="rId20"/>
-      <w:footerReference w:type="first" r:id="rId21"/>
+      <w:footerReference w:type="default" r:id="rId24"/>
+      <w:footerReference w:type="first" r:id="rId25"/>
       <w:footnotePr>
         <w:pos w:val="sectEnd"/>
       </w:footnotePr>
@@ -3006,7 +4175,7 @@
           <w:b/>
           <w:noProof/>
         </w:rPr>
-        <w:t>2</w:t>
+        <w:t>8</w:t>
       </w:r>
     </w:fldSimple>
     <w:r>
@@ -5527,7 +6696,14 @@
     <w:next w:val="Normal"/>
     <w:autoRedefine/>
     <w:uiPriority w:val="39"/>
-    <w:rsid w:val="00F97257"/>
+    <w:rsid w:val="00AB6C3B"/>
+    <w:pPr>
+      <w:tabs>
+        <w:tab w:val="left" w:pos="1100"/>
+        <w:tab w:val="right" w:leader="dot" w:pos="8299"/>
+      </w:tabs>
+      <w:spacing w:line="276" w:lineRule="auto"/>
+    </w:pPr>
   </w:style>
   <w:style w:type="paragraph" w:styleId="TOC2">
     <w:name w:val="toc 2"/>
@@ -6655,7 +7831,7 @@
 </file>
 
 <file path=customXml/itemProps1.xml><?xml version="1.0" encoding="utf-8"?>
-<ds:datastoreItem xmlns:ds="http://schemas.openxmlformats.org/officeDocument/2006/customXml" ds:itemID="{9C93D50C-3B04-477A-9777-23C509339BE1}">
+<ds:datastoreItem xmlns:ds="http://schemas.openxmlformats.org/officeDocument/2006/customXml" ds:itemID="{DB2437F4-A7E0-4474-9A80-706189581B26}">
   <ds:schemaRefs>
     <ds:schemaRef ds:uri="http://schemas.openxmlformats.org/officeDocument/2006/bibliography"/>
   </ds:schemaRefs>

</xml_diff>